<commit_message>
Update The Curse of Immortality.docx
</commit_message>
<xml_diff>
--- a/The Curse of Immortality.docx
+++ b/The Curse of Immortality.docx
@@ -26,25 +26,7 @@
           <w:sz w:val="24"/>
           <w:szCs w:val="24"/>
         </w:rPr>
-        <w:t xml:space="preserve">The Curse of Immortality: The </w:t>
-      </w:r>
-      <w:proofErr w:type="spellStart"/>
-      <w:r>
-        <w:rPr>
-          <w:rFonts w:ascii="Times New Roman" w:hAnsi="Times New Roman" w:cs="Times New Roman"/>
-          <w:sz w:val="24"/>
-          <w:szCs w:val="24"/>
-        </w:rPr>
-        <w:t>Struldbruggs</w:t>
-      </w:r>
-      <w:proofErr w:type="spellEnd"/>
-      <w:r>
-        <w:rPr>
-          <w:rFonts w:ascii="Times New Roman" w:hAnsi="Times New Roman" w:cs="Times New Roman"/>
-          <w:sz w:val="24"/>
-          <w:szCs w:val="24"/>
-        </w:rPr>
-        <w:t xml:space="preserve"> in Jonathan Swift</w:t>
+        <w:t>The Curse of Immortality: The Struldbruggs in Jonathan Swift</w:t>
       </w:r>
       <w:r>
         <w:rPr>
@@ -91,23 +73,13 @@
           <w:szCs w:val="24"/>
         </w:rPr>
       </w:pPr>
-      <w:proofErr w:type="spellStart"/>
       <w:r>
         <w:rPr>
           <w:rFonts w:ascii="Times New Roman" w:hAnsi="Times New Roman" w:cs="Times New Roman"/>
           <w:sz w:val="24"/>
           <w:szCs w:val="24"/>
         </w:rPr>
-        <w:t>Anrui</w:t>
-      </w:r>
-      <w:proofErr w:type="spellEnd"/>
-      <w:r>
-        <w:rPr>
-          <w:rFonts w:ascii="Times New Roman" w:hAnsi="Times New Roman" w:cs="Times New Roman"/>
-          <w:sz w:val="24"/>
-          <w:szCs w:val="24"/>
-        </w:rPr>
-        <w:t xml:space="preserve"> Wang</w:t>
+        <w:t>Anrui Wang</w:t>
       </w:r>
       <w:r>
         <w:rPr>
@@ -398,55 +370,7 @@
           <w:rFonts w:ascii="Times New Roman" w:hAnsi="Times New Roman" w:cs="Times New Roman"/>
           <w:sz w:val="24"/>
         </w:rPr>
-        <w:t xml:space="preserve">s experiences in </w:t>
-      </w:r>
-      <w:proofErr w:type="spellStart"/>
-      <w:r>
-        <w:rPr>
-          <w:rFonts w:ascii="Times New Roman" w:hAnsi="Times New Roman" w:cs="Times New Roman"/>
-          <w:sz w:val="24"/>
-        </w:rPr>
-        <w:t>Luggnagg</w:t>
-      </w:r>
-      <w:proofErr w:type="spellEnd"/>
-      <w:r>
-        <w:rPr>
-          <w:rFonts w:ascii="Times New Roman" w:hAnsi="Times New Roman" w:cs="Times New Roman"/>
-          <w:sz w:val="24"/>
-        </w:rPr>
-        <w:t xml:space="preserve"> and his conversations with prominent figures about the </w:t>
-      </w:r>
-      <w:proofErr w:type="spellStart"/>
-      <w:r>
-        <w:rPr>
-          <w:rFonts w:ascii="Times New Roman" w:hAnsi="Times New Roman" w:cs="Times New Roman"/>
-          <w:sz w:val="24"/>
-        </w:rPr>
-        <w:t>Struldbruggs</w:t>
-      </w:r>
-      <w:proofErr w:type="spellEnd"/>
-      <w:r>
-        <w:rPr>
-          <w:rFonts w:ascii="Times New Roman" w:hAnsi="Times New Roman" w:cs="Times New Roman"/>
-          <w:sz w:val="24"/>
-        </w:rPr>
-        <w:t xml:space="preserve">, or immortals. Initially, Gulliver is captivated by the idea of immortality, believing the </w:t>
-      </w:r>
-      <w:proofErr w:type="spellStart"/>
-      <w:r>
-        <w:rPr>
-          <w:rFonts w:ascii="Times New Roman" w:hAnsi="Times New Roman" w:cs="Times New Roman"/>
-          <w:sz w:val="24"/>
-        </w:rPr>
-        <w:t>Struldbruggs</w:t>
-      </w:r>
-      <w:proofErr w:type="spellEnd"/>
-      <w:r>
-        <w:rPr>
-          <w:rFonts w:ascii="Times New Roman" w:hAnsi="Times New Roman" w:cs="Times New Roman"/>
-          <w:sz w:val="24"/>
-        </w:rPr>
-        <w:t xml:space="preserve"> are </w:t>
+        <w:t xml:space="preserve">s experiences in Luggnagg and his conversations with prominent figures about the Struldbruggs, or immortals. Initially, Gulliver is captivated by the idea of immortality, believing the Struldbruggs are </w:t>
       </w:r>
       <w:r>
         <w:rPr>
@@ -490,33 +414,8 @@
           <w:rFonts w:ascii="Times New Roman" w:hAnsi="Times New Roman" w:cs="Times New Roman"/>
           <w:sz w:val="24"/>
         </w:rPr>
-        <w:t xml:space="preserve"> as they are spared the fear of death and can live unburdened by its constant threat. He imagines that as a </w:t>
-      </w:r>
-      <w:proofErr w:type="spellStart"/>
-      <w:r>
-        <w:rPr>
-          <w:rFonts w:ascii="Times New Roman" w:hAnsi="Times New Roman" w:cs="Times New Roman"/>
-          <w:sz w:val="24"/>
-        </w:rPr>
-        <w:t>Struldbrugg</w:t>
-      </w:r>
-      <w:proofErr w:type="spellEnd"/>
-      <w:r>
-        <w:rPr>
-          <w:rFonts w:ascii="Times New Roman" w:hAnsi="Times New Roman" w:cs="Times New Roman"/>
-          <w:sz w:val="24"/>
-        </w:rPr>
-        <w:t xml:space="preserve">, he would gain unparalleled wisdom and happiness. However, once he learns the harsh truth of the </w:t>
-      </w:r>
-      <w:proofErr w:type="spellStart"/>
-      <w:r>
-        <w:rPr>
-          <w:rFonts w:ascii="Times New Roman" w:hAnsi="Times New Roman" w:cs="Times New Roman"/>
-          <w:sz w:val="24"/>
-        </w:rPr>
-        <w:t>Struldbruggs</w:t>
-      </w:r>
-      <w:proofErr w:type="spellEnd"/>
+        <w:t xml:space="preserve"> as they are spared the fear of death and can live unburdened by its constant threat. He imagines that as a Struldbrugg, he would gain unparalleled wisdom and happiness. However, once he learns the harsh truth of the Struldbruggs</w:t>
+      </w:r>
       <w:r>
         <w:rPr>
           <w:rFonts w:ascii="Times New Roman" w:hAnsi="Times New Roman" w:cs="Times New Roman"/>
@@ -624,23 +523,7 @@
           <w:rFonts w:ascii="Times New Roman" w:hAnsi="Times New Roman" w:cs="Times New Roman"/>
           <w:sz w:val="24"/>
         </w:rPr>
-        <w:t xml:space="preserve">s portrayal of the </w:t>
-      </w:r>
-      <w:proofErr w:type="spellStart"/>
-      <w:r>
-        <w:rPr>
-          <w:rFonts w:ascii="Times New Roman" w:hAnsi="Times New Roman" w:cs="Times New Roman"/>
-          <w:sz w:val="24"/>
-        </w:rPr>
-        <w:t>Struldbruggs</w:t>
-      </w:r>
-      <w:proofErr w:type="spellEnd"/>
-      <w:r>
-        <w:rPr>
-          <w:rFonts w:ascii="Times New Roman" w:hAnsi="Times New Roman" w:cs="Times New Roman"/>
-          <w:sz w:val="24"/>
-        </w:rPr>
-        <w:t xml:space="preserve"> mocks humanity</w:t>
+        <w:t>s portrayal of the Struldbruggs mocks humanity</w:t>
       </w:r>
       <w:r>
         <w:rPr>
@@ -662,23 +545,7 @@
           <w:sz w:val="24"/>
         </w:rPr>
         <w:lastRenderedPageBreak/>
-        <w:t xml:space="preserve">for eternal life by underscoring that perpetual youth is unattainable. Even the immortal </w:t>
-      </w:r>
-      <w:proofErr w:type="spellStart"/>
-      <w:r>
-        <w:rPr>
-          <w:rFonts w:ascii="Times New Roman" w:hAnsi="Times New Roman" w:cs="Times New Roman"/>
-          <w:sz w:val="24"/>
-        </w:rPr>
-        <w:t>Struldbruggs</w:t>
-      </w:r>
-      <w:proofErr w:type="spellEnd"/>
-      <w:r>
-        <w:rPr>
-          <w:rFonts w:ascii="Times New Roman" w:hAnsi="Times New Roman" w:cs="Times New Roman"/>
-          <w:sz w:val="24"/>
-        </w:rPr>
-        <w:t xml:space="preserve"> suffer from relentless aging, shattering the illusion that immortality is desirable. They endure deteriorating health, lose their ability to communicate, lack interests or passions, face financial ruin, and experience a significant drop in social status as they are despised and considered ill omens</w:t>
+        <w:t>for eternal life by underscoring that perpetual youth is unattainable. Even the immortal Struldbruggs suffer from relentless aging, shattering the illusion that immortality is desirable. They endure deteriorating health, lose their ability to communicate, lack interests or passions, face financial ruin, and experience a significant drop in social status as they are despised and considered ill omens</w:t>
       </w:r>
       <w:r>
         <w:rPr>
@@ -751,23 +618,7 @@
           <w:rFonts w:ascii="Times New Roman" w:hAnsi="Times New Roman" w:cs="Times New Roman" w:hint="eastAsia"/>
           <w:sz w:val="24"/>
         </w:rPr>
-        <w:t xml:space="preserve">the </w:t>
-      </w:r>
-      <w:proofErr w:type="spellStart"/>
-      <w:r>
-        <w:rPr>
-          <w:rFonts w:ascii="Times New Roman" w:hAnsi="Times New Roman" w:cs="Times New Roman" w:hint="eastAsia"/>
-          <w:sz w:val="24"/>
-        </w:rPr>
-        <w:t>Struldbruggs</w:t>
-      </w:r>
-      <w:proofErr w:type="spellEnd"/>
-      <w:r>
-        <w:rPr>
-          <w:rFonts w:ascii="Times New Roman" w:hAnsi="Times New Roman" w:cs="Times New Roman" w:hint="eastAsia"/>
-          <w:sz w:val="24"/>
-        </w:rPr>
-        <w:t xml:space="preserve"> are a </w:t>
+        <w:t xml:space="preserve">the Struldbruggs are a </w:t>
       </w:r>
       <w:r>
         <w:rPr>
@@ -847,23 +698,35 @@
           <w:rFonts w:ascii="Times New Roman" w:hAnsi="Times New Roman" w:cs="Times New Roman" w:hint="eastAsia"/>
           <w:sz w:val="24"/>
         </w:rPr>
-        <w:t xml:space="preserve">every Man desired to put off Death for </w:t>
-      </w:r>
-      <w:proofErr w:type="spellStart"/>
+        <w:t>every Man desired to put off Death for sometime longer</w:t>
+      </w:r>
       <w:r>
         <w:rPr>
           <w:rFonts w:ascii="Times New Roman" w:hAnsi="Times New Roman" w:cs="Times New Roman" w:hint="eastAsia"/>
           <w:sz w:val="24"/>
         </w:rPr>
-        <w:t>sometime</w:t>
-      </w:r>
-      <w:proofErr w:type="spellEnd"/>
+        <w:t xml:space="preserve"> </w:t>
+      </w:r>
+      <w:r>
+        <w:rPr>
+          <w:rFonts w:ascii="Times New Roman" w:hAnsi="Times New Roman" w:cs="Times New Roman"/>
+          <w:sz w:val="24"/>
+        </w:rPr>
+        <w:t>…</w:t>
+      </w:r>
       <w:r>
         <w:rPr>
           <w:rFonts w:ascii="Times New Roman" w:hAnsi="Times New Roman" w:cs="Times New Roman" w:hint="eastAsia"/>
           <w:sz w:val="24"/>
         </w:rPr>
-        <w:t xml:space="preserve"> longer</w:t>
+        <w:t xml:space="preserve"> and he rarely heard of any Man who died willingly, except he were incited by the Extremity of Grief or Torture.</w:t>
+      </w:r>
+      <w:r>
+        <w:rPr>
+          <w:rFonts w:ascii="Times New Roman" w:hAnsi="Times New Roman" w:cs="Times New Roman"/>
+          <w:sz w:val="24"/>
+        </w:rPr>
+        <w:t>”</w:t>
       </w:r>
       <w:r>
         <w:rPr>
@@ -874,33 +737,60 @@
       </w:r>
       <w:r>
         <w:rPr>
-          <w:rFonts w:ascii="Times New Roman" w:hAnsi="Times New Roman" w:cs="Times New Roman"/>
-          <w:sz w:val="24"/>
-        </w:rPr>
-        <w:t>…</w:t>
+          <w:rStyle w:val="a9"/>
+          <w:rFonts w:ascii="Times New Roman" w:hAnsi="Times New Roman" w:cs="Times New Roman"/>
+          <w:sz w:val="24"/>
+        </w:rPr>
+        <w:footnoteReference w:id="5"/>
       </w:r>
       <w:r>
         <w:rPr>
           <w:rFonts w:ascii="Times New Roman" w:hAnsi="Times New Roman" w:cs="Times New Roman" w:hint="eastAsia"/>
           <w:sz w:val="24"/>
         </w:rPr>
-        <w:t xml:space="preserve"> and he rarely heard of any Man who died willingly, except he </w:t>
-      </w:r>
-      <w:proofErr w:type="gramStart"/>
+        <w:t xml:space="preserve">This kind of desire to live </w:t>
+      </w:r>
+      <w:r>
+        <w:rPr>
+          <w:rFonts w:ascii="Times New Roman" w:hAnsi="Times New Roman" w:cs="Times New Roman"/>
+          <w:sz w:val="24"/>
+        </w:rPr>
+        <w:t>“</w:t>
+      </w:r>
       <w:r>
         <w:rPr>
           <w:rFonts w:ascii="Times New Roman" w:hAnsi="Times New Roman" w:cs="Times New Roman" w:hint="eastAsia"/>
           <w:sz w:val="24"/>
         </w:rPr>
-        <w:t>were</w:t>
-      </w:r>
-      <w:proofErr w:type="gramEnd"/>
+        <w:t>or sometime longer</w:t>
+      </w:r>
+      <w:r>
+        <w:rPr>
+          <w:rFonts w:ascii="Times New Roman" w:hAnsi="Times New Roman" w:cs="Times New Roman"/>
+          <w:sz w:val="24"/>
+        </w:rPr>
+        <w:t>”</w:t>
+      </w:r>
       <w:r>
         <w:rPr>
           <w:rFonts w:ascii="Times New Roman" w:hAnsi="Times New Roman" w:cs="Times New Roman" w:hint="eastAsia"/>
           <w:sz w:val="24"/>
         </w:rPr>
-        <w:t xml:space="preserve"> incited by the Extremity of Grief or Torture.</w:t>
+        <w:t xml:space="preserve"> </w:t>
+      </w:r>
+      <w:r>
+        <w:rPr>
+          <w:rFonts w:ascii="Times New Roman" w:hAnsi="Times New Roman" w:cs="Times New Roman"/>
+          <w:sz w:val="24"/>
+        </w:rPr>
+        <w:t>“</w:t>
+      </w:r>
+      <w:r>
+        <w:rPr>
+          <w:rFonts w:ascii="Times New Roman" w:hAnsi="Times New Roman" w:cs="Times New Roman" w:hint="eastAsia"/>
+          <w:sz w:val="24"/>
+        </w:rPr>
+        <w:t>is an aspect of the irrational in man</w:t>
       </w:r>
       <w:r>
         <w:rPr>
@@ -911,88 +801,17 @@
       </w:r>
       <w:r>
         <w:rPr>
+          <w:rStyle w:val="a9"/>
+          <w:rFonts w:ascii="Times New Roman" w:hAnsi="Times New Roman" w:cs="Times New Roman"/>
+          <w:sz w:val="24"/>
+        </w:rPr>
+        <w:footnoteReference w:id="6"/>
+      </w:r>
+      <w:r>
+        <w:rPr>
           <w:rFonts w:ascii="Times New Roman" w:hAnsi="Times New Roman" w:cs="Times New Roman" w:hint="eastAsia"/>
           <w:sz w:val="24"/>
         </w:rPr>
-        <w:t xml:space="preserve"> </w:t>
-      </w:r>
-      <w:r>
-        <w:rPr>
-          <w:rStyle w:val="a9"/>
-          <w:rFonts w:ascii="Times New Roman" w:hAnsi="Times New Roman" w:cs="Times New Roman"/>
-          <w:sz w:val="24"/>
-        </w:rPr>
-        <w:footnoteReference w:id="5"/>
-      </w:r>
-      <w:r>
-        <w:rPr>
-          <w:rFonts w:ascii="Times New Roman" w:hAnsi="Times New Roman" w:cs="Times New Roman" w:hint="eastAsia"/>
-          <w:sz w:val="24"/>
-        </w:rPr>
-        <w:t xml:space="preserve">This kind of desire to live </w:t>
-      </w:r>
-      <w:r>
-        <w:rPr>
-          <w:rFonts w:ascii="Times New Roman" w:hAnsi="Times New Roman" w:cs="Times New Roman"/>
-          <w:sz w:val="24"/>
-        </w:rPr>
-        <w:t>“</w:t>
-      </w:r>
-      <w:r>
-        <w:rPr>
-          <w:rFonts w:ascii="Times New Roman" w:hAnsi="Times New Roman" w:cs="Times New Roman" w:hint="eastAsia"/>
-          <w:sz w:val="24"/>
-        </w:rPr>
-        <w:t>or sometime longer</w:t>
-      </w:r>
-      <w:r>
-        <w:rPr>
-          <w:rFonts w:ascii="Times New Roman" w:hAnsi="Times New Roman" w:cs="Times New Roman"/>
-          <w:sz w:val="24"/>
-        </w:rPr>
-        <w:t>”</w:t>
-      </w:r>
-      <w:r>
-        <w:rPr>
-          <w:rFonts w:ascii="Times New Roman" w:hAnsi="Times New Roman" w:cs="Times New Roman" w:hint="eastAsia"/>
-          <w:sz w:val="24"/>
-        </w:rPr>
-        <w:t xml:space="preserve"> </w:t>
-      </w:r>
-      <w:r>
-        <w:rPr>
-          <w:rFonts w:ascii="Times New Roman" w:hAnsi="Times New Roman" w:cs="Times New Roman"/>
-          <w:sz w:val="24"/>
-        </w:rPr>
-        <w:t>“</w:t>
-      </w:r>
-      <w:r>
-        <w:rPr>
-          <w:rFonts w:ascii="Times New Roman" w:hAnsi="Times New Roman" w:cs="Times New Roman" w:hint="eastAsia"/>
-          <w:sz w:val="24"/>
-        </w:rPr>
-        <w:t>is an aspect of the irrational in man</w:t>
-      </w:r>
-      <w:r>
-        <w:rPr>
-          <w:rFonts w:ascii="Times New Roman" w:hAnsi="Times New Roman" w:cs="Times New Roman"/>
-          <w:sz w:val="24"/>
-        </w:rPr>
-        <w:t>”</w:t>
-      </w:r>
-      <w:r>
-        <w:rPr>
-          <w:rStyle w:val="a9"/>
-          <w:rFonts w:ascii="Times New Roman" w:hAnsi="Times New Roman" w:cs="Times New Roman"/>
-          <w:sz w:val="24"/>
-        </w:rPr>
-        <w:footnoteReference w:id="6"/>
-      </w:r>
-      <w:r>
-        <w:rPr>
-          <w:rFonts w:ascii="Times New Roman" w:hAnsi="Times New Roman" w:cs="Times New Roman" w:hint="eastAsia"/>
-          <w:sz w:val="24"/>
-        </w:rPr>
         <w:t xml:space="preserve">, </w:t>
       </w:r>
       <w:r>
@@ -1000,23 +819,7 @@
           <w:rFonts w:ascii="Times New Roman" w:hAnsi="Times New Roman" w:cs="Times New Roman"/>
           <w:sz w:val="24"/>
         </w:rPr>
-        <w:t xml:space="preserve">leading to a perpetual state of suffering marked by deteriorating physical and mental health, social isolation, and unending misery, as the </w:t>
-      </w:r>
-      <w:proofErr w:type="spellStart"/>
-      <w:r>
-        <w:rPr>
-          <w:rFonts w:ascii="Times New Roman" w:hAnsi="Times New Roman" w:cs="Times New Roman"/>
-          <w:sz w:val="24"/>
-        </w:rPr>
-        <w:t>Struldbruggs</w:t>
-      </w:r>
-      <w:proofErr w:type="spellEnd"/>
-      <w:r>
-        <w:rPr>
-          <w:rFonts w:ascii="Times New Roman" w:hAnsi="Times New Roman" w:cs="Times New Roman"/>
-          <w:sz w:val="24"/>
-        </w:rPr>
-        <w:t xml:space="preserve"> exemplify. This obsession with longevity ultimately strips life of meaning and leaves them in a condition far worse than death, incapable of finding satisfaction or purpose.</w:t>
+        <w:t>leading to a perpetual state of suffering marked by deteriorating physical and mental health, social isolation, and unending misery, as the Struldbruggs exemplify. This obsession with longevity ultimately strips life of meaning and leaves them in a condition far worse than death, incapable of finding satisfaction or purpose.</w:t>
       </w:r>
     </w:p>
     <w:p>
@@ -1054,23 +857,21 @@
           <w:rFonts w:ascii="Times New Roman" w:hAnsi="Times New Roman" w:cs="Times New Roman"/>
           <w:sz w:val="24"/>
         </w:rPr>
-        <w:t xml:space="preserve">Swift's satirical depiction of the </w:t>
-      </w:r>
-      <w:proofErr w:type="spellStart"/>
-      <w:r>
-        <w:rPr>
-          <w:rFonts w:ascii="Times New Roman" w:hAnsi="Times New Roman" w:cs="Times New Roman"/>
-          <w:sz w:val="24"/>
-        </w:rPr>
-        <w:t>Struldbruggs</w:t>
-      </w:r>
-      <w:proofErr w:type="spellEnd"/>
-      <w:r>
-        <w:rPr>
-          <w:rFonts w:ascii="Times New Roman" w:hAnsi="Times New Roman" w:cs="Times New Roman"/>
-          <w:sz w:val="24"/>
-        </w:rPr>
-        <w:t xml:space="preserve"> teaches us that living forever does not guarantee a meaningful life. As mortals who have not been cursed with immortality, we can </w:t>
+        <w:t>Swift</w:t>
+      </w:r>
+      <w:r>
+        <w:rPr>
+          <w:rFonts w:ascii="Times New Roman" w:hAnsi="Times New Roman" w:cs="Times New Roman"/>
+          <w:sz w:val="24"/>
+        </w:rPr>
+        <w:t>’</w:t>
+      </w:r>
+      <w:r>
+        <w:rPr>
+          <w:rFonts w:ascii="Times New Roman" w:hAnsi="Times New Roman" w:cs="Times New Roman"/>
+          <w:sz w:val="24"/>
+        </w:rPr>
+        <w:t xml:space="preserve">s satirical depiction of the Struldbruggs teaches us that living forever does not guarantee a meaningful life. As mortals who have not been cursed with immortality, we can </w:t>
       </w:r>
       <w:r>
         <w:rPr>
@@ -1237,23 +1038,7 @@
           <w:rFonts w:ascii="Times New Roman" w:hAnsi="Times New Roman" w:cs="Times New Roman"/>
           <w:sz w:val="24"/>
         </w:rPr>
-        <w:t xml:space="preserve">In conclusion, Swift’s depiction of the </w:t>
-      </w:r>
-      <w:proofErr w:type="spellStart"/>
-      <w:r>
-        <w:rPr>
-          <w:rFonts w:ascii="Times New Roman" w:hAnsi="Times New Roman" w:cs="Times New Roman"/>
-          <w:sz w:val="24"/>
-        </w:rPr>
-        <w:t>Struldbruggs</w:t>
-      </w:r>
-      <w:proofErr w:type="spellEnd"/>
-      <w:r>
-        <w:rPr>
-          <w:rFonts w:ascii="Times New Roman" w:hAnsi="Times New Roman" w:cs="Times New Roman"/>
-          <w:sz w:val="24"/>
-        </w:rPr>
-        <w:t xml:space="preserve"> in </w:t>
+        <w:t xml:space="preserve">In conclusion, Swift’s depiction of the Struldbruggs in </w:t>
       </w:r>
       <w:r>
         <w:rPr>
@@ -1479,7 +1264,6 @@
           <w14:ligatures w14:val="none"/>
         </w:rPr>
       </w:pPr>
-      <w:proofErr w:type="spellStart"/>
       <w:r>
         <w:rPr>
           <w:rFonts w:ascii="Times New Roman" w:eastAsia="宋体" w:hAnsi="Times New Roman" w:cs="Times New Roman"/>
@@ -1488,40 +1272,7 @@
           <w:szCs w:val="24"/>
           <w14:ligatures w14:val="none"/>
         </w:rPr>
-        <w:t>Barroll</w:t>
-      </w:r>
-      <w:proofErr w:type="spellEnd"/>
-      <w:r>
-        <w:rPr>
-          <w:rFonts w:ascii="Times New Roman" w:eastAsia="宋体" w:hAnsi="Times New Roman" w:cs="Times New Roman"/>
-          <w:kern w:val="0"/>
-          <w:sz w:val="24"/>
-          <w:szCs w:val="24"/>
-          <w14:ligatures w14:val="none"/>
-        </w:rPr>
-        <w:t xml:space="preserve">, J. Leeds. “Gulliver and the </w:t>
-      </w:r>
-      <w:proofErr w:type="spellStart"/>
-      <w:r>
-        <w:rPr>
-          <w:rFonts w:ascii="Times New Roman" w:eastAsia="宋体" w:hAnsi="Times New Roman" w:cs="Times New Roman"/>
-          <w:kern w:val="0"/>
-          <w:sz w:val="24"/>
-          <w:szCs w:val="24"/>
-          <w14:ligatures w14:val="none"/>
-        </w:rPr>
-        <w:t>Struldbruggs</w:t>
-      </w:r>
-      <w:proofErr w:type="spellEnd"/>
-      <w:r>
-        <w:rPr>
-          <w:rFonts w:ascii="Times New Roman" w:eastAsia="宋体" w:hAnsi="Times New Roman" w:cs="Times New Roman"/>
-          <w:kern w:val="0"/>
-          <w:sz w:val="24"/>
-          <w:szCs w:val="24"/>
-          <w14:ligatures w14:val="none"/>
-        </w:rPr>
-        <w:t xml:space="preserve">.” </w:t>
+        <w:t xml:space="preserve">Barroll, J. Leeds. “Gulliver and the Struldbruggs.” </w:t>
       </w:r>
       <w:r>
         <w:rPr>
@@ -1589,7 +1340,7 @@
         <w:ind w:left="480" w:hangingChars="200" w:hanging="480"/>
         <w:jc w:val="left"/>
         <w:rPr>
-          <w:rFonts w:ascii="Times New Roman" w:eastAsia="宋体" w:hAnsi="Times New Roman" w:cs="Times New Roman" w:hint="eastAsia"/>
+          <w:rFonts w:ascii="Times New Roman" w:eastAsia="宋体" w:hAnsi="Times New Roman" w:cs="Times New Roman"/>
           <w:kern w:val="0"/>
           <w:sz w:val="24"/>
           <w:szCs w:val="24"/>
@@ -1604,29 +1355,7 @@
           <w:szCs w:val="24"/>
           <w14:ligatures w14:val="none"/>
         </w:rPr>
-        <w:t xml:space="preserve">Radner, John B. “The </w:t>
-      </w:r>
-      <w:proofErr w:type="spellStart"/>
-      <w:r>
-        <w:rPr>
-          <w:rFonts w:ascii="Times New Roman" w:eastAsia="宋体" w:hAnsi="Times New Roman" w:cs="Times New Roman"/>
-          <w:kern w:val="0"/>
-          <w:sz w:val="24"/>
-          <w:szCs w:val="24"/>
-          <w14:ligatures w14:val="none"/>
-        </w:rPr>
-        <w:t>Struldbruggs</w:t>
-      </w:r>
-      <w:proofErr w:type="spellEnd"/>
-      <w:r>
-        <w:rPr>
-          <w:rFonts w:ascii="Times New Roman" w:eastAsia="宋体" w:hAnsi="Times New Roman" w:cs="Times New Roman"/>
-          <w:kern w:val="0"/>
-          <w:sz w:val="24"/>
-          <w:szCs w:val="24"/>
-          <w14:ligatures w14:val="none"/>
-        </w:rPr>
-        <w:t>, the Houyhnhnms, and the Good Life.” SEL Studies in English Literature, 1500-1900 17, no. 3 (1977): 419–33. doi:10.2307/450076.</w:t>
+        <w:t>Radner, John B. “The Struldbruggs, the Houyhnhnms, and the Good Life.” SEL Studies in English Literature, 1500-1900 17, no. 3 (1977): 419–33. doi:10.2307/450076.</w:t>
       </w:r>
     </w:p>
     <w:sectPr>
@@ -1762,33 +1491,7 @@
           <w:szCs w:val="20"/>
           <w:shd w:val="clear" w:color="auto" w:fill="FFFFFF"/>
         </w:rPr>
-        <w:t xml:space="preserve">Travels into Several Remote Nations of the World: In Four Parts. By Lemuel Gulliver, </w:t>
-      </w:r>
-      <w:proofErr w:type="gramStart"/>
-      <w:r>
-        <w:rPr>
-          <w:rFonts w:ascii="Times New Roman" w:hAnsi="Times New Roman" w:cs="Times New Roman"/>
-          <w:i/>
-          <w:iCs/>
-          <w:color w:val="333333"/>
-          <w:sz w:val="20"/>
-          <w:szCs w:val="20"/>
-          <w:shd w:val="clear" w:color="auto" w:fill="FFFFFF"/>
-        </w:rPr>
-        <w:t>First</w:t>
-      </w:r>
-      <w:proofErr w:type="gramEnd"/>
-      <w:r>
-        <w:rPr>
-          <w:rFonts w:ascii="Times New Roman" w:hAnsi="Times New Roman" w:cs="Times New Roman"/>
-          <w:i/>
-          <w:iCs/>
-          <w:color w:val="333333"/>
-          <w:sz w:val="20"/>
-          <w:szCs w:val="20"/>
-          <w:shd w:val="clear" w:color="auto" w:fill="FFFFFF"/>
-        </w:rPr>
-        <w:t xml:space="preserve"> a Surgeon, and Then a Captain of Several Ships</w:t>
+        <w:t>Travels into Several Remote Nations of the World: In Four Parts. By Lemuel Gulliver, First a Surgeon, and Then a Captain of Several Ships</w:t>
       </w:r>
       <w:r>
         <w:rPr>
@@ -1980,7 +1683,6 @@
         </w:rPr>
         <w:t xml:space="preserve"> </w:t>
       </w:r>
-      <w:proofErr w:type="spellStart"/>
       <w:r>
         <w:rPr>
           <w:rFonts w:ascii="Times New Roman" w:eastAsia="宋体" w:hAnsi="Times New Roman" w:cs="Times New Roman"/>
@@ -1991,7 +1693,6 @@
         </w:rPr>
         <w:t>Barroll</w:t>
       </w:r>
-      <w:proofErr w:type="spellEnd"/>
       <w:r>
         <w:rPr>
           <w:rFonts w:ascii="Times New Roman" w:eastAsia="宋体" w:hAnsi="Times New Roman" w:cs="Times New Roman"/>
@@ -2000,29 +1701,7 @@
           <w:szCs w:val="20"/>
           <w14:ligatures w14:val="none"/>
         </w:rPr>
-        <w:t xml:space="preserve">. “Gulliver and the </w:t>
-      </w:r>
-      <w:proofErr w:type="spellStart"/>
-      <w:r>
-        <w:rPr>
-          <w:rFonts w:ascii="Times New Roman" w:eastAsia="宋体" w:hAnsi="Times New Roman" w:cs="Times New Roman"/>
-          <w:kern w:val="0"/>
-          <w:sz w:val="20"/>
-          <w:szCs w:val="20"/>
-          <w14:ligatures w14:val="none"/>
-        </w:rPr>
-        <w:t>Struldbruggs</w:t>
-      </w:r>
-      <w:proofErr w:type="spellEnd"/>
-      <w:r>
-        <w:rPr>
-          <w:rFonts w:ascii="Times New Roman" w:eastAsia="宋体" w:hAnsi="Times New Roman" w:cs="Times New Roman"/>
-          <w:kern w:val="0"/>
-          <w:sz w:val="20"/>
-          <w:szCs w:val="20"/>
-          <w14:ligatures w14:val="none"/>
-        </w:rPr>
-        <w:t xml:space="preserve">.” </w:t>
+        <w:t xml:space="preserve">. “Gulliver and the Struldbruggs.” </w:t>
       </w:r>
       <w:r>
         <w:rPr>
@@ -2177,33 +1856,7 @@
           <w:szCs w:val="21"/>
           <w:shd w:val="clear" w:color="auto" w:fill="FFFFFF"/>
         </w:rPr>
-        <w:t xml:space="preserve">Travels into Several Remote Nations of the World: In Four Parts. By Lemuel Gulliver, </w:t>
-      </w:r>
-      <w:proofErr w:type="gramStart"/>
-      <w:r>
-        <w:rPr>
-          <w:rFonts w:ascii="Times New Roman" w:hAnsi="Times New Roman" w:cs="Times New Roman"/>
-          <w:i/>
-          <w:iCs/>
-          <w:color w:val="333333"/>
-          <w:sz w:val="20"/>
-          <w:szCs w:val="21"/>
-          <w:shd w:val="clear" w:color="auto" w:fill="FFFFFF"/>
-        </w:rPr>
-        <w:t>First</w:t>
-      </w:r>
-      <w:proofErr w:type="gramEnd"/>
-      <w:r>
-        <w:rPr>
-          <w:rFonts w:ascii="Times New Roman" w:hAnsi="Times New Roman" w:cs="Times New Roman"/>
-          <w:i/>
-          <w:iCs/>
-          <w:color w:val="333333"/>
-          <w:sz w:val="20"/>
-          <w:szCs w:val="21"/>
-          <w:shd w:val="clear" w:color="auto" w:fill="FFFFFF"/>
-        </w:rPr>
-        <w:t xml:space="preserve"> a Surgeon, and Then a Captain of Several Ships</w:t>
+        <w:t>Travels into Several Remote Nations of the World: In Four Parts. By Lemuel Gulliver, First a Surgeon, and Then a Captain of Several Ships</w:t>
       </w:r>
       <w:r>
         <w:rPr>
@@ -2312,7 +1965,6 @@
         </w:rPr>
         <w:t xml:space="preserve"> </w:t>
       </w:r>
-      <w:proofErr w:type="spellStart"/>
       <w:r>
         <w:rPr>
           <w:rFonts w:ascii="Times New Roman" w:eastAsia="宋体" w:hAnsi="Times New Roman" w:cs="Times New Roman"/>
@@ -2323,7 +1975,6 @@
         </w:rPr>
         <w:t>Barroll</w:t>
       </w:r>
-      <w:proofErr w:type="spellEnd"/>
       <w:r>
         <w:rPr>
           <w:rFonts w:ascii="Times New Roman" w:eastAsia="宋体" w:hAnsi="Times New Roman" w:cs="Times New Roman"/>
@@ -2332,29 +1983,7 @@
           <w:szCs w:val="20"/>
           <w14:ligatures w14:val="none"/>
         </w:rPr>
-        <w:t xml:space="preserve">. “Gulliver and the </w:t>
-      </w:r>
-      <w:proofErr w:type="spellStart"/>
-      <w:r>
-        <w:rPr>
-          <w:rFonts w:ascii="Times New Roman" w:eastAsia="宋体" w:hAnsi="Times New Roman" w:cs="Times New Roman"/>
-          <w:kern w:val="0"/>
-          <w:sz w:val="20"/>
-          <w:szCs w:val="20"/>
-          <w14:ligatures w14:val="none"/>
-        </w:rPr>
-        <w:t>Struldbruggs</w:t>
-      </w:r>
-      <w:proofErr w:type="spellEnd"/>
-      <w:r>
-        <w:rPr>
-          <w:rFonts w:ascii="Times New Roman" w:eastAsia="宋体" w:hAnsi="Times New Roman" w:cs="Times New Roman"/>
-          <w:kern w:val="0"/>
-          <w:sz w:val="20"/>
-          <w:szCs w:val="20"/>
-          <w14:ligatures w14:val="none"/>
-        </w:rPr>
-        <w:t xml:space="preserve">.” </w:t>
+        <w:t xml:space="preserve">. “Gulliver and the Struldbruggs.” </w:t>
       </w:r>
       <w:r>
         <w:rPr>
@@ -3480,6 +3109,68 @@
       <w14:ligatures w14:val="none"/>
     </w:rPr>
   </w:style>
+  <w:style w:type="paragraph" w:styleId="ae">
+    <w:name w:val="header"/>
+    <w:basedOn w:val="a"/>
+    <w:link w:val="af"/>
+    <w:uiPriority w:val="99"/>
+    <w:unhideWhenUsed/>
+    <w:rsid w:val="00874E49"/>
+    <w:pPr>
+      <w:tabs>
+        <w:tab w:val="center" w:pos="4153"/>
+        <w:tab w:val="right" w:pos="8306"/>
+      </w:tabs>
+      <w:snapToGrid w:val="0"/>
+      <w:jc w:val="center"/>
+    </w:pPr>
+    <w:rPr>
+      <w:sz w:val="18"/>
+      <w:szCs w:val="18"/>
+    </w:rPr>
+  </w:style>
+  <w:style w:type="character" w:customStyle="1" w:styleId="af">
+    <w:name w:val="页眉 字符"/>
+    <w:basedOn w:val="a0"/>
+    <w:link w:val="ae"/>
+    <w:uiPriority w:val="99"/>
+    <w:rsid w:val="00874E49"/>
+    <w:rPr>
+      <w:sz w:val="18"/>
+      <w:szCs w:val="18"/>
+    </w:rPr>
+  </w:style>
+  <w:style w:type="paragraph" w:styleId="af0">
+    <w:name w:val="footer"/>
+    <w:basedOn w:val="a"/>
+    <w:link w:val="af1"/>
+    <w:uiPriority w:val="99"/>
+    <w:unhideWhenUsed/>
+    <w:rsid w:val="00874E49"/>
+    <w:pPr>
+      <w:tabs>
+        <w:tab w:val="center" w:pos="4153"/>
+        <w:tab w:val="right" w:pos="8306"/>
+      </w:tabs>
+      <w:snapToGrid w:val="0"/>
+      <w:jc w:val="left"/>
+    </w:pPr>
+    <w:rPr>
+      <w:sz w:val="18"/>
+      <w:szCs w:val="18"/>
+    </w:rPr>
+  </w:style>
+  <w:style w:type="character" w:customStyle="1" w:styleId="af1">
+    <w:name w:val="页脚 字符"/>
+    <w:basedOn w:val="a0"/>
+    <w:link w:val="af0"/>
+    <w:uiPriority w:val="99"/>
+    <w:rsid w:val="00874E49"/>
+    <w:rPr>
+      <w:sz w:val="18"/>
+      <w:szCs w:val="18"/>
+    </w:rPr>
+  </w:style>
 </w:styles>
 </file>
 

</xml_diff>

<commit_message>
polish and get the final version
</commit_message>
<xml_diff>
--- a/The Curse of Immortality.docx
+++ b/The Curse of Immortality.docx
@@ -6,59 +6,251 @@
       <w:pPr>
         <w:widowControl/>
         <w:spacing w:line="480" w:lineRule="auto"/>
-        <w:jc w:val="left"/>
-      </w:pPr>
-    </w:p>
-    <w:p>
-      <w:pPr>
-        <w:pStyle w:val="21bc9c4b-6a32-43e5-beaa-fd2d792c5735"/>
-        <w:spacing w:line="480" w:lineRule="auto"/>
         <w:jc w:val="center"/>
         <w:rPr>
           <w:rFonts w:ascii="Times New Roman" w:hAnsi="Times New Roman" w:cs="Times New Roman"/>
-          <w:sz w:val="24"/>
-          <w:szCs w:val="24"/>
-        </w:rPr>
-      </w:pPr>
-      <w:r>
-        <w:rPr>
-          <w:rFonts w:ascii="Times New Roman" w:hAnsi="Times New Roman" w:cs="Times New Roman"/>
-          <w:sz w:val="24"/>
-          <w:szCs w:val="24"/>
-        </w:rPr>
-        <w:t>The Curse of Immortality: The Struldbruggs in Jonathan Swift</w:t>
-      </w:r>
-      <w:r>
-        <w:rPr>
-          <w:rFonts w:ascii="Times New Roman" w:hAnsi="Times New Roman" w:cs="Times New Roman"/>
-          <w:sz w:val="24"/>
-          <w:szCs w:val="24"/>
-        </w:rPr>
-        <w:t>’</w:t>
-      </w:r>
-      <w:r>
-        <w:rPr>
-          <w:rFonts w:ascii="Times New Roman" w:hAnsi="Times New Roman" w:cs="Times New Roman"/>
-          <w:sz w:val="24"/>
-          <w:szCs w:val="24"/>
-        </w:rPr>
-        <w:t xml:space="preserve">s </w:t>
+          <w:sz w:val="28"/>
+          <w:szCs w:val="28"/>
+        </w:rPr>
+      </w:pPr>
+    </w:p>
+    <w:p>
+      <w:pPr>
+        <w:widowControl/>
+        <w:spacing w:line="480" w:lineRule="auto"/>
+        <w:jc w:val="center"/>
+        <w:rPr>
+          <w:rFonts w:ascii="Times New Roman" w:hAnsi="Times New Roman" w:cs="Times New Roman"/>
+          <w:sz w:val="28"/>
+          <w:szCs w:val="28"/>
+        </w:rPr>
+      </w:pPr>
+    </w:p>
+    <w:p>
+      <w:pPr>
+        <w:widowControl/>
+        <w:spacing w:line="480" w:lineRule="auto"/>
+        <w:jc w:val="center"/>
+        <w:rPr>
+          <w:rFonts w:ascii="Times New Roman" w:hAnsi="Times New Roman" w:cs="Times New Roman"/>
+          <w:sz w:val="28"/>
+          <w:szCs w:val="28"/>
+        </w:rPr>
+      </w:pPr>
+    </w:p>
+    <w:p>
+      <w:pPr>
+        <w:widowControl/>
+        <w:spacing w:line="480" w:lineRule="auto"/>
+        <w:jc w:val="center"/>
+        <w:rPr>
+          <w:rFonts w:ascii="Times New Roman" w:hAnsi="Times New Roman" w:cs="Times New Roman"/>
+          <w:sz w:val="28"/>
+          <w:szCs w:val="28"/>
+        </w:rPr>
+      </w:pPr>
+      <w:r>
+        <w:rPr>
+          <w:rFonts w:ascii="Times New Roman" w:hAnsi="Times New Roman" w:cs="Times New Roman"/>
+          <w:sz w:val="28"/>
+          <w:szCs w:val="28"/>
+        </w:rPr>
+        <w:t xml:space="preserve">The Curse of Immortality: The Struldbruggs in </w:t>
       </w:r>
       <w:r>
         <w:rPr>
           <w:rFonts w:ascii="Times New Roman" w:hAnsi="Times New Roman" w:cs="Times New Roman"/>
           <w:i/>
           <w:iCs/>
+          <w:sz w:val="28"/>
+          <w:szCs w:val="28"/>
+        </w:rPr>
+        <w:t>Gulliver</w:t>
+      </w:r>
+      <w:r>
+        <w:rPr>
+          <w:rFonts w:ascii="Times New Roman" w:hAnsi="Times New Roman" w:cs="Times New Roman"/>
+          <w:i/>
+          <w:iCs/>
+          <w:sz w:val="28"/>
+          <w:szCs w:val="28"/>
+        </w:rPr>
+        <w:t>’</w:t>
+      </w:r>
+      <w:r>
+        <w:rPr>
+          <w:rFonts w:ascii="Times New Roman" w:hAnsi="Times New Roman" w:cs="Times New Roman"/>
+          <w:i/>
+          <w:iCs/>
+          <w:sz w:val="28"/>
+          <w:szCs w:val="28"/>
+        </w:rPr>
+        <w:t>s Travels</w:t>
+      </w:r>
+    </w:p>
+    <w:p>
+      <w:pPr>
+        <w:widowControl/>
+        <w:spacing w:line="480" w:lineRule="auto"/>
+        <w:jc w:val="left"/>
+      </w:pPr>
+    </w:p>
+    <w:p>
+      <w:pPr>
+        <w:widowControl/>
+        <w:spacing w:line="480" w:lineRule="auto"/>
+        <w:jc w:val="left"/>
+      </w:pPr>
+    </w:p>
+    <w:p>
+      <w:pPr>
+        <w:widowControl/>
+        <w:spacing w:line="480" w:lineRule="auto"/>
+        <w:jc w:val="left"/>
+      </w:pPr>
+    </w:p>
+    <w:p>
+      <w:pPr>
+        <w:widowControl/>
+        <w:spacing w:line="480" w:lineRule="auto"/>
+        <w:jc w:val="left"/>
+      </w:pPr>
+    </w:p>
+    <w:p>
+      <w:pPr>
+        <w:widowControl/>
+        <w:spacing w:line="480" w:lineRule="auto"/>
+        <w:jc w:val="left"/>
+      </w:pPr>
+    </w:p>
+    <w:p>
+      <w:pPr>
+        <w:widowControl/>
+        <w:spacing w:line="480" w:lineRule="auto"/>
+        <w:jc w:val="left"/>
+      </w:pPr>
+    </w:p>
+    <w:p>
+      <w:pPr>
+        <w:widowControl/>
+        <w:spacing w:line="480" w:lineRule="auto"/>
+        <w:jc w:val="left"/>
+      </w:pPr>
+    </w:p>
+    <w:p>
+      <w:pPr>
+        <w:widowControl/>
+        <w:spacing w:line="480" w:lineRule="auto"/>
+        <w:jc w:val="left"/>
+      </w:pPr>
+    </w:p>
+    <w:p>
+      <w:pPr>
+        <w:widowControl/>
+        <w:spacing w:line="480" w:lineRule="auto"/>
+        <w:jc w:val="left"/>
+      </w:pPr>
+    </w:p>
+    <w:p>
+      <w:pPr>
+        <w:widowControl/>
+        <w:spacing w:line="480" w:lineRule="auto"/>
+        <w:jc w:val="center"/>
+        <w:rPr>
+          <w:rFonts w:ascii="Times New Roman" w:hAnsi="Times New Roman" w:cs="Times New Roman"/>
           <w:sz w:val="24"/>
           <w:szCs w:val="24"/>
         </w:rPr>
-        <w:t>Gulliver's Travels</w:t>
+      </w:pPr>
+      <w:r>
+        <w:rPr>
+          <w:rFonts w:ascii="Times New Roman" w:hAnsi="Times New Roman" w:cs="Times New Roman"/>
+          <w:sz w:val="24"/>
+          <w:szCs w:val="24"/>
+        </w:rPr>
+        <w:t>Anrui Wang</w:t>
+      </w:r>
+      <w:r>
+        <w:rPr>
+          <w:rFonts w:ascii="宋体" w:eastAsia="宋体" w:hAnsi="宋体" w:cs="Times New Roman"/>
+          <w:sz w:val="24"/>
+          <w:szCs w:val="24"/>
+        </w:rPr>
+        <w:t>（王安瑞）</w:t>
       </w:r>
     </w:p>
     <w:p>
       <w:pPr>
         <w:widowControl/>
         <w:spacing w:line="480" w:lineRule="auto"/>
+        <w:jc w:val="center"/>
+        <w:rPr>
+          <w:rFonts w:ascii="Times New Roman" w:hAnsi="Times New Roman" w:cs="Times New Roman"/>
+          <w:sz w:val="24"/>
+          <w:szCs w:val="24"/>
+        </w:rPr>
+      </w:pPr>
+      <w:r>
+        <w:rPr>
+          <w:rFonts w:ascii="Times New Roman" w:hAnsi="Times New Roman" w:cs="Times New Roman"/>
+          <w:sz w:val="24"/>
+          <w:szCs w:val="24"/>
+        </w:rPr>
+        <w:t>Student Number:</w:t>
+      </w:r>
+      <w:r>
+        <w:rPr>
+          <w:rFonts w:ascii="Times New Roman" w:hAnsi="Times New Roman" w:cs="Times New Roman" w:hint="eastAsia"/>
+          <w:sz w:val="24"/>
+          <w:szCs w:val="24"/>
+        </w:rPr>
+        <w:t xml:space="preserve"> 2023533015</w:t>
+      </w:r>
+    </w:p>
+    <w:p>
+      <w:pPr>
+        <w:widowControl/>
+        <w:spacing w:line="480" w:lineRule="auto"/>
+        <w:jc w:val="center"/>
+        <w:rPr>
+          <w:rFonts w:ascii="Times New Roman" w:hAnsi="Times New Roman" w:cs="Times New Roman"/>
+          <w:sz w:val="24"/>
+          <w:szCs w:val="24"/>
+        </w:rPr>
+      </w:pPr>
+      <w:r>
+        <w:rPr>
+          <w:rFonts w:ascii="Times New Roman" w:hAnsi="Times New Roman" w:cs="Times New Roman"/>
+          <w:sz w:val="24"/>
+          <w:szCs w:val="24"/>
+        </w:rPr>
+        <w:t>GEHA1164.02: The Rise of the Novel/Midterm Paper</w:t>
+      </w:r>
+    </w:p>
+    <w:p>
+      <w:pPr>
+        <w:widowControl/>
+        <w:spacing w:line="480" w:lineRule="auto"/>
+        <w:jc w:val="center"/>
+        <w:rPr>
+          <w:rFonts w:ascii="Times New Roman" w:hAnsi="Times New Roman" w:cs="Times New Roman"/>
+          <w:sz w:val="24"/>
+          <w:szCs w:val="24"/>
+        </w:rPr>
+      </w:pPr>
+      <w:r>
+        <w:rPr>
+          <w:rFonts w:ascii="Times New Roman" w:hAnsi="Times New Roman" w:cs="Times New Roman"/>
+          <w:sz w:val="24"/>
+          <w:szCs w:val="24"/>
+        </w:rPr>
+        <w:t>May 9, 2024</w:t>
+      </w:r>
+    </w:p>
+    <w:p>
+      <w:pPr>
+        <w:widowControl/>
+        <w:spacing w:line="480" w:lineRule="auto"/>
         <w:jc w:val="left"/>
       </w:pPr>
     </w:p>
@@ -66,112 +258,13 @@
       <w:pPr>
         <w:widowControl/>
         <w:spacing w:line="480" w:lineRule="auto"/>
-        <w:jc w:val="center"/>
-        <w:rPr>
-          <w:rFonts w:ascii="Times New Roman" w:hAnsi="Times New Roman" w:cs="Times New Roman"/>
-          <w:sz w:val="24"/>
-          <w:szCs w:val="24"/>
-        </w:rPr>
-      </w:pPr>
-      <w:r>
-        <w:rPr>
-          <w:rFonts w:ascii="Times New Roman" w:hAnsi="Times New Roman" w:cs="Times New Roman"/>
-          <w:sz w:val="24"/>
-          <w:szCs w:val="24"/>
-        </w:rPr>
-        <w:t>Anrui Wang</w:t>
-      </w:r>
-      <w:r>
-        <w:rPr>
-          <w:rFonts w:ascii="宋体" w:eastAsia="宋体" w:hAnsi="宋体" w:cs="Times New Roman"/>
-          <w:sz w:val="24"/>
-          <w:szCs w:val="24"/>
-        </w:rPr>
-        <w:t>（王安瑞）</w:t>
-      </w:r>
+        <w:jc w:val="left"/>
+      </w:pPr>
     </w:p>
     <w:p>
       <w:pPr>
         <w:widowControl/>
-        <w:spacing w:line="480" w:lineRule="auto"/>
-        <w:jc w:val="center"/>
-        <w:rPr>
-          <w:rFonts w:ascii="Times New Roman" w:hAnsi="Times New Roman" w:cs="Times New Roman"/>
-          <w:sz w:val="24"/>
-          <w:szCs w:val="24"/>
-        </w:rPr>
-      </w:pPr>
-      <w:r>
-        <w:rPr>
-          <w:rFonts w:ascii="Times New Roman" w:hAnsi="Times New Roman" w:cs="Times New Roman"/>
-          <w:sz w:val="24"/>
-          <w:szCs w:val="24"/>
-        </w:rPr>
-        <w:t>Student Number:</w:t>
-      </w:r>
-      <w:r>
-        <w:rPr>
-          <w:rFonts w:ascii="Times New Roman" w:hAnsi="Times New Roman" w:cs="Times New Roman" w:hint="eastAsia"/>
-          <w:sz w:val="24"/>
-          <w:szCs w:val="24"/>
-        </w:rPr>
-        <w:t xml:space="preserve"> 2023533015</w:t>
-      </w:r>
-    </w:p>
-    <w:p>
-      <w:pPr>
-        <w:widowControl/>
-        <w:spacing w:line="480" w:lineRule="auto"/>
-        <w:jc w:val="center"/>
-        <w:rPr>
-          <w:rFonts w:ascii="Times New Roman" w:hAnsi="Times New Roman" w:cs="Times New Roman"/>
-          <w:sz w:val="24"/>
-          <w:szCs w:val="24"/>
-        </w:rPr>
-      </w:pPr>
-      <w:r>
-        <w:rPr>
-          <w:rFonts w:ascii="Times New Roman" w:hAnsi="Times New Roman" w:cs="Times New Roman"/>
-          <w:sz w:val="24"/>
-          <w:szCs w:val="24"/>
-        </w:rPr>
-        <w:t>GEHA1164.02: The Rise of the Novel/Midterm Paper</w:t>
-      </w:r>
-    </w:p>
-    <w:p>
-      <w:pPr>
-        <w:widowControl/>
-        <w:spacing w:line="480" w:lineRule="auto"/>
-        <w:jc w:val="center"/>
-        <w:rPr>
-          <w:rFonts w:ascii="Times New Roman" w:hAnsi="Times New Roman" w:cs="Times New Roman"/>
-          <w:sz w:val="24"/>
-          <w:szCs w:val="24"/>
-        </w:rPr>
-      </w:pPr>
-      <w:r>
-        <w:rPr>
-          <w:rFonts w:ascii="Times New Roman" w:hAnsi="Times New Roman" w:cs="Times New Roman"/>
-          <w:sz w:val="24"/>
-          <w:szCs w:val="24"/>
-        </w:rPr>
-        <w:t>May 9, 2024</w:t>
-      </w:r>
-    </w:p>
-    <w:p>
-      <w:pPr>
-        <w:widowControl/>
-        <w:spacing w:line="480" w:lineRule="auto"/>
         <w:jc w:val="left"/>
-        <w:rPr>
-          <w:rFonts w:ascii="微软雅黑" w:eastAsia="微软雅黑" w:hAnsi="微软雅黑"/>
-          <w:b/>
-          <w:bCs/>
-          <w:color w:val="000000"/>
-          <w:kern w:val="44"/>
-          <w:sz w:val="32"/>
-          <w:szCs w:val="44"/>
-        </w:rPr>
       </w:pPr>
       <w:r>
         <w:br w:type="page"/>
@@ -290,25 +383,6 @@
     </w:p>
     <w:p>
       <w:pPr>
-        <w:pStyle w:val="71e7dc79-1ff7-45e8-997d-0ebda3762b91"/>
-        <w:spacing w:line="480" w:lineRule="auto"/>
-        <w:rPr>
-          <w:rFonts w:ascii="Times New Roman" w:hAnsi="Times New Roman" w:cs="Times New Roman"/>
-          <w:sz w:val="24"/>
-          <w:szCs w:val="28"/>
-        </w:rPr>
-      </w:pPr>
-      <w:r>
-        <w:rPr>
-          <w:rFonts w:ascii="Times New Roman" w:hAnsi="Times New Roman" w:cs="Times New Roman"/>
-          <w:sz w:val="24"/>
-          <w:szCs w:val="28"/>
-        </w:rPr>
-        <w:t>Plot Summary</w:t>
-      </w:r>
-    </w:p>
-    <w:p>
-      <w:pPr>
         <w:spacing w:line="480" w:lineRule="auto"/>
         <w:ind w:firstLineChars="200" w:firstLine="480"/>
         <w:jc w:val="left"/>
@@ -317,6 +391,41 @@
           <w:sz w:val="24"/>
         </w:rPr>
       </w:pPr>
+    </w:p>
+    <w:p>
+      <w:pPr>
+        <w:pStyle w:val="71e7dc79-1ff7-45e8-997d-0ebda3762b91"/>
+        <w:spacing w:line="480" w:lineRule="auto"/>
+        <w:rPr>
+          <w:rFonts w:ascii="Times New Roman" w:hAnsi="Times New Roman" w:cs="Times New Roman"/>
+          <w:sz w:val="24"/>
+          <w:szCs w:val="28"/>
+        </w:rPr>
+      </w:pPr>
+      <w:r>
+        <w:rPr>
+          <w:rFonts w:ascii="Times New Roman" w:hAnsi="Times New Roman" w:cs="Times New Roman"/>
+          <w:sz w:val="24"/>
+          <w:szCs w:val="28"/>
+        </w:rPr>
+        <w:t>Plot Summary</w:t>
+      </w:r>
+    </w:p>
+    <w:p>
+      <w:pPr>
+        <w:pStyle w:val="acbfdd8b-e11b-4d36-88ff-6049b138f862"/>
+      </w:pPr>
+    </w:p>
+    <w:p>
+      <w:pPr>
+        <w:spacing w:line="480" w:lineRule="auto"/>
+        <w:ind w:firstLineChars="200" w:firstLine="480"/>
+        <w:jc w:val="left"/>
+        <w:rPr>
+          <w:rFonts w:ascii="Times New Roman" w:hAnsi="Times New Roman" w:cs="Times New Roman"/>
+          <w:sz w:val="24"/>
+        </w:rPr>
+      </w:pPr>
       <w:r>
         <w:rPr>
           <w:rFonts w:ascii="Times New Roman" w:hAnsi="Times New Roman" w:cs="Times New Roman"/>
@@ -470,25 +579,6 @@
     </w:p>
     <w:p>
       <w:pPr>
-        <w:pStyle w:val="71e7dc79-1ff7-45e8-997d-0ebda3762b91"/>
-        <w:spacing w:line="480" w:lineRule="auto"/>
-        <w:rPr>
-          <w:rFonts w:ascii="Times New Roman" w:hAnsi="Times New Roman" w:cs="Times New Roman"/>
-          <w:sz w:val="24"/>
-          <w:szCs w:val="28"/>
-        </w:rPr>
-      </w:pPr>
-      <w:r>
-        <w:rPr>
-          <w:rFonts w:ascii="Times New Roman" w:hAnsi="Times New Roman" w:cs="Times New Roman"/>
-          <w:sz w:val="24"/>
-          <w:szCs w:val="28"/>
-        </w:rPr>
-        <w:t>Thesis and Argument</w:t>
-      </w:r>
-    </w:p>
-    <w:p>
-      <w:pPr>
         <w:spacing w:line="480" w:lineRule="auto"/>
         <w:ind w:firstLineChars="200" w:firstLine="480"/>
         <w:jc w:val="left"/>
@@ -497,6 +587,42 @@
           <w:sz w:val="24"/>
         </w:rPr>
       </w:pPr>
+    </w:p>
+    <w:p>
+      <w:pPr>
+        <w:pStyle w:val="71e7dc79-1ff7-45e8-997d-0ebda3762b91"/>
+        <w:spacing w:line="480" w:lineRule="auto"/>
+        <w:rPr>
+          <w:rFonts w:ascii="Times New Roman" w:hAnsi="Times New Roman" w:cs="Times New Roman"/>
+          <w:sz w:val="24"/>
+          <w:szCs w:val="28"/>
+        </w:rPr>
+      </w:pPr>
+      <w:r>
+        <w:rPr>
+          <w:rFonts w:ascii="Times New Roman" w:hAnsi="Times New Roman" w:cs="Times New Roman"/>
+          <w:sz w:val="24"/>
+          <w:szCs w:val="28"/>
+        </w:rPr>
+        <w:lastRenderedPageBreak/>
+        <w:t>Thesis and Argument</w:t>
+      </w:r>
+    </w:p>
+    <w:p>
+      <w:pPr>
+        <w:pStyle w:val="acbfdd8b-e11b-4d36-88ff-6049b138f862"/>
+      </w:pPr>
+    </w:p>
+    <w:p>
+      <w:pPr>
+        <w:spacing w:line="480" w:lineRule="auto"/>
+        <w:ind w:firstLineChars="200" w:firstLine="480"/>
+        <w:jc w:val="left"/>
+        <w:rPr>
+          <w:rFonts w:ascii="Times New Roman" w:hAnsi="Times New Roman" w:cs="Times New Roman"/>
+          <w:sz w:val="24"/>
+        </w:rPr>
+      </w:pPr>
       <w:r>
         <w:rPr>
           <w:rFonts w:ascii="Times New Roman" w:hAnsi="Times New Roman" w:cs="Times New Roman" w:hint="eastAsia"/>
@@ -537,15 +663,7 @@
           <w:rFonts w:ascii="Times New Roman" w:hAnsi="Times New Roman" w:cs="Times New Roman"/>
           <w:sz w:val="24"/>
         </w:rPr>
-        <w:t xml:space="preserve">s yearning </w:t>
-      </w:r>
-      <w:r>
-        <w:rPr>
-          <w:rFonts w:ascii="Times New Roman" w:hAnsi="Times New Roman" w:cs="Times New Roman"/>
-          <w:sz w:val="24"/>
-        </w:rPr>
-        <w:lastRenderedPageBreak/>
-        <w:t>for eternal life by underscoring that perpetual youth is unattainable. Even the immortal Struldbruggs suffer from relentless aging, shattering the illusion that immortality is desirable. They endure deteriorating health, lose their ability to communicate, lack interests or passions, face financial ruin, and experience a significant drop in social status as they are despised and considered ill omens</w:t>
+        <w:t>s yearning for eternal life by underscoring that perpetual youth is unattainable. Even the immortal Struldbruggs suffer from relentless aging, shattering the illusion that immortality is desirable. They endure deteriorating health, lose their ability to communicate, lack interests or passions, face financial ruin, and experience a significant drop in social status as they are despised and considered ill omens</w:t>
       </w:r>
       <w:r>
         <w:rPr>
@@ -611,434 +729,534 @@
           <w:rFonts w:ascii="Times New Roman" w:hAnsi="Times New Roman" w:cs="Times New Roman"/>
           <w:sz w:val="24"/>
         </w:rPr>
+        <w:t xml:space="preserve">the Struldbruggs embody the logical consequences of the desire for immortality. This desire is captured in the line: </w:t>
+      </w:r>
+      <w:r>
+        <w:rPr>
+          <w:rFonts w:ascii="Times New Roman" w:hAnsi="Times New Roman" w:cs="Times New Roman"/>
+          <w:sz w:val="24"/>
+        </w:rPr>
         <w:t>“</w:t>
       </w:r>
       <w:r>
         <w:rPr>
+          <w:rFonts w:ascii="Times New Roman" w:hAnsi="Times New Roman" w:cs="Times New Roman"/>
+          <w:sz w:val="24"/>
+        </w:rPr>
+        <w:t>every Man desired to put off Death for sometime longer ... and he rarely heard of any Man who died willingly, except he were incited by the Extremity of Grief or Torture.</w:t>
+      </w:r>
+      <w:r>
+        <w:rPr>
+          <w:rFonts w:ascii="Times New Roman" w:hAnsi="Times New Roman" w:cs="Times New Roman"/>
+          <w:sz w:val="24"/>
+        </w:rPr>
+        <w:t>”</w:t>
+      </w:r>
+      <w:r>
+        <w:rPr>
+          <w:rStyle w:val="a9"/>
+          <w:rFonts w:ascii="Times New Roman" w:hAnsi="Times New Roman" w:cs="Times New Roman"/>
+          <w:sz w:val="24"/>
+        </w:rPr>
+        <w:footnoteReference w:id="4"/>
+      </w:r>
+      <w:r>
+        <w:rPr>
+          <w:rStyle w:val="a9"/>
+          <w:rFonts w:ascii="Times New Roman" w:hAnsi="Times New Roman" w:cs="Times New Roman"/>
+          <w:sz w:val="24"/>
+        </w:rPr>
+        <w:t xml:space="preserve"> </w:t>
+      </w:r>
+      <w:r>
+        <w:rPr>
+          <w:rFonts w:ascii="Times New Roman" w:hAnsi="Times New Roman" w:cs="Times New Roman"/>
+          <w:sz w:val="24"/>
+        </w:rPr>
+        <w:t>The longing to extend life is an inherently irrational aspect of humanity, resulting in a state of suffering marked by deteriorating health, social isolation, and unending misery, as seen with the Struldbruggs. This obsession with longevity ultimately robs life of meaning, leaving them in a state worse than death, devoid of purpose or satisfaction.</w:t>
+      </w:r>
+    </w:p>
+    <w:p>
+      <w:pPr>
+        <w:spacing w:line="480" w:lineRule="auto"/>
+        <w:ind w:firstLineChars="200" w:firstLine="480"/>
+        <w:jc w:val="left"/>
+        <w:rPr>
+          <w:rFonts w:ascii="Times New Roman" w:hAnsi="Times New Roman" w:cs="Times New Roman"/>
+          <w:sz w:val="24"/>
+        </w:rPr>
+      </w:pPr>
+    </w:p>
+    <w:p>
+      <w:pPr>
+        <w:pStyle w:val="71e7dc79-1ff7-45e8-997d-0ebda3762b91"/>
+        <w:spacing w:line="480" w:lineRule="auto"/>
+        <w:rPr>
+          <w:rFonts w:ascii="Times New Roman" w:hAnsi="Times New Roman" w:cs="Times New Roman"/>
+          <w:sz w:val="24"/>
+          <w:szCs w:val="28"/>
+        </w:rPr>
+      </w:pPr>
+      <w:r>
+        <w:rPr>
+          <w:rFonts w:ascii="Times New Roman" w:hAnsi="Times New Roman" w:cs="Times New Roman"/>
+          <w:sz w:val="24"/>
+          <w:szCs w:val="28"/>
+        </w:rPr>
+        <w:t>Lessons Learn</w:t>
+      </w:r>
+      <w:r>
+        <w:rPr>
           <w:rFonts w:ascii="Times New Roman" w:hAnsi="Times New Roman" w:cs="Times New Roman" w:hint="eastAsia"/>
           <w:sz w:val="24"/>
-        </w:rPr>
-        <w:t xml:space="preserve">the Struldbruggs are a </w:t>
+          <w:szCs w:val="28"/>
+        </w:rPr>
+        <w:t>ed</w:t>
+      </w:r>
+      <w:r>
+        <w:rPr>
+          <w:rFonts w:ascii="Times New Roman" w:hAnsi="Times New Roman" w:cs="Times New Roman"/>
+          <w:sz w:val="24"/>
+          <w:szCs w:val="28"/>
+        </w:rPr>
+        <w:t xml:space="preserve"> from the Story</w:t>
+      </w:r>
+    </w:p>
+    <w:p>
+      <w:pPr>
+        <w:pStyle w:val="acbfdd8b-e11b-4d36-88ff-6049b138f862"/>
+      </w:pPr>
+    </w:p>
+    <w:p>
+      <w:pPr>
+        <w:spacing w:line="480" w:lineRule="auto"/>
+        <w:ind w:firstLineChars="200" w:firstLine="480"/>
+        <w:jc w:val="left"/>
+        <w:rPr>
+          <w:rFonts w:ascii="Times New Roman" w:hAnsi="Times New Roman" w:cs="Times New Roman"/>
+          <w:sz w:val="24"/>
+        </w:rPr>
+      </w:pPr>
+      <w:r>
+        <w:rPr>
+          <w:rFonts w:ascii="Times New Roman" w:hAnsi="Times New Roman" w:cs="Times New Roman"/>
+          <w:sz w:val="24"/>
+        </w:rPr>
+        <w:t>Swift</w:t>
+      </w:r>
+      <w:r>
+        <w:rPr>
+          <w:rFonts w:ascii="Times New Roman" w:hAnsi="Times New Roman" w:cs="Times New Roman"/>
+          <w:sz w:val="24"/>
+        </w:rPr>
+        <w:t>’</w:t>
+      </w:r>
+      <w:r>
+        <w:rPr>
+          <w:rFonts w:ascii="Times New Roman" w:hAnsi="Times New Roman" w:cs="Times New Roman"/>
+          <w:sz w:val="24"/>
+        </w:rPr>
+        <w:t xml:space="preserve">s satirical </w:t>
+      </w:r>
+      <w:r>
+        <w:rPr>
+          <w:rFonts w:ascii="Times New Roman" w:hAnsi="Times New Roman" w:cs="Times New Roman"/>
+          <w:sz w:val="24"/>
+        </w:rPr>
+        <w:t>portrayal</w:t>
       </w:r>
       <w:r>
         <w:rPr>
           <w:rFonts w:ascii="Times New Roman" w:hAnsi="Times New Roman" w:cs="Times New Roman" w:hint="eastAsia"/>
+          <w:sz w:val="24"/>
+        </w:rPr>
+        <w:t xml:space="preserve"> </w:t>
+      </w:r>
+      <w:r>
+        <w:rPr>
+          <w:rFonts w:ascii="Times New Roman" w:hAnsi="Times New Roman" w:cs="Times New Roman"/>
+          <w:sz w:val="24"/>
+        </w:rPr>
+        <w:t xml:space="preserve">of the Struldbruggs teaches us that living forever does </w:t>
+      </w:r>
+      <w:r>
+        <w:rPr>
+          <w:rFonts w:ascii="Times New Roman" w:hAnsi="Times New Roman" w:cs="Times New Roman"/>
+          <w:sz w:val="24"/>
+        </w:rPr>
+        <w:lastRenderedPageBreak/>
+        <w:t xml:space="preserve">not guarantee a meaningful life. As mortals </w:t>
+      </w:r>
+      <w:r>
+        <w:rPr>
+          <w:rFonts w:ascii="Times New Roman" w:hAnsi="Times New Roman" w:cs="Times New Roman" w:hint="eastAsia"/>
+          <w:sz w:val="24"/>
+        </w:rPr>
+        <w:t xml:space="preserve">untouched by the curse of </w:t>
+      </w:r>
+      <w:r>
+        <w:rPr>
+          <w:rFonts w:ascii="Times New Roman" w:hAnsi="Times New Roman" w:cs="Times New Roman"/>
+          <w:sz w:val="24"/>
+        </w:rPr>
+        <w:t xml:space="preserve">immortality, we can </w:t>
+      </w:r>
+      <w:r>
+        <w:rPr>
+          <w:rFonts w:ascii="Times New Roman" w:hAnsi="Times New Roman" w:cs="Times New Roman" w:hint="eastAsia"/>
+          <w:sz w:val="24"/>
+        </w:rPr>
+        <w:t>learn</w:t>
+      </w:r>
+      <w:r>
+        <w:rPr>
+          <w:rFonts w:ascii="Times New Roman" w:hAnsi="Times New Roman" w:cs="Times New Roman"/>
+          <w:sz w:val="24"/>
+        </w:rPr>
+        <w:t xml:space="preserve"> several </w:t>
+      </w:r>
+      <w:r>
+        <w:rPr>
+          <w:rFonts w:ascii="Times New Roman" w:hAnsi="Times New Roman" w:cs="Times New Roman" w:hint="eastAsia"/>
+          <w:sz w:val="24"/>
+        </w:rPr>
+        <w:t xml:space="preserve">valuable </w:t>
+      </w:r>
+      <w:r>
+        <w:rPr>
+          <w:rFonts w:ascii="Times New Roman" w:hAnsi="Times New Roman" w:cs="Times New Roman"/>
+          <w:sz w:val="24"/>
+        </w:rPr>
+        <w:t xml:space="preserve">lessons to </w:t>
+      </w:r>
+      <w:r>
+        <w:rPr>
+          <w:rFonts w:ascii="Times New Roman" w:hAnsi="Times New Roman" w:cs="Times New Roman" w:hint="eastAsia"/>
+          <w:sz w:val="24"/>
+        </w:rPr>
+        <w:t>enrich</w:t>
+      </w:r>
+      <w:r>
+        <w:rPr>
+          <w:rFonts w:ascii="Times New Roman" w:hAnsi="Times New Roman" w:cs="Times New Roman"/>
+          <w:sz w:val="24"/>
+        </w:rPr>
+        <w:t xml:space="preserve"> our </w:t>
+      </w:r>
+      <w:r>
+        <w:rPr>
+          <w:rFonts w:ascii="Times New Roman" w:hAnsi="Times New Roman" w:cs="Times New Roman" w:hint="eastAsia"/>
+          <w:sz w:val="24"/>
+        </w:rPr>
+        <w:t>finite</w:t>
+      </w:r>
+      <w:r>
+        <w:rPr>
+          <w:rFonts w:ascii="Times New Roman" w:hAnsi="Times New Roman" w:cs="Times New Roman"/>
+          <w:sz w:val="24"/>
+        </w:rPr>
+        <w:t xml:space="preserve"> lives</w:t>
+      </w:r>
+      <w:r>
+        <w:rPr>
+          <w:rFonts w:ascii="Times New Roman" w:hAnsi="Times New Roman" w:cs="Times New Roman" w:hint="eastAsia"/>
+          <w:sz w:val="24"/>
+        </w:rPr>
+        <w:t>.</w:t>
+      </w:r>
+    </w:p>
+    <w:p>
+      <w:pPr>
+        <w:spacing w:line="480" w:lineRule="auto"/>
+        <w:ind w:firstLineChars="200" w:firstLine="480"/>
+        <w:jc w:val="left"/>
+        <w:rPr>
+          <w:rFonts w:ascii="Times New Roman" w:hAnsi="Times New Roman" w:cs="Times New Roman"/>
+          <w:sz w:val="24"/>
+        </w:rPr>
+      </w:pPr>
+      <w:r>
+        <w:rPr>
+          <w:rFonts w:ascii="Times New Roman" w:hAnsi="Times New Roman" w:cs="Times New Roman"/>
+          <w:sz w:val="24"/>
+        </w:rPr>
+        <w:t xml:space="preserve">Firstly, </w:t>
+      </w:r>
+      <w:r>
+        <w:rPr>
+          <w:rFonts w:ascii="Times New Roman" w:hAnsi="Times New Roman" w:cs="Times New Roman" w:hint="eastAsia"/>
+          <w:sz w:val="24"/>
+        </w:rPr>
+        <w:t xml:space="preserve">acknowledging </w:t>
+      </w:r>
+      <w:r>
+        <w:rPr>
+          <w:rFonts w:ascii="Times New Roman" w:hAnsi="Times New Roman" w:cs="Times New Roman"/>
+          <w:sz w:val="24"/>
+        </w:rPr>
+        <w:t xml:space="preserve">death as an inevitable natural law can liberate us from fear, transforming it into a driving force that compels us to seek our own meaning in life. As Freud suggests, </w:t>
+      </w:r>
+      <w:r>
+        <w:rPr>
+          <w:rFonts w:ascii="Times New Roman" w:hAnsi="Times New Roman" w:cs="Times New Roman"/>
+          <w:sz w:val="24"/>
+        </w:rPr>
+        <w:t>“</w:t>
+      </w:r>
+      <w:r>
+        <w:rPr>
+          <w:rFonts w:ascii="Times New Roman" w:hAnsi="Times New Roman" w:cs="Times New Roman"/>
+          <w:sz w:val="24"/>
+        </w:rPr>
+        <w:t>we are all ultimately in thrall to Thanatos, or the death drive</w:t>
+      </w:r>
+      <w:r>
+        <w:rPr>
+          <w:rFonts w:ascii="Times New Roman" w:hAnsi="Times New Roman" w:cs="Times New Roman" w:hint="eastAsia"/>
+          <w:sz w:val="24"/>
+        </w:rPr>
+        <w:t>.</w:t>
+      </w:r>
+      <w:r>
+        <w:rPr>
+          <w:rFonts w:ascii="Times New Roman" w:hAnsi="Times New Roman" w:cs="Times New Roman"/>
+          <w:sz w:val="24"/>
+        </w:rPr>
+        <w:t>”</w:t>
+      </w:r>
+      <w:r>
+        <w:rPr>
+          <w:rStyle w:val="a9"/>
+          <w:rFonts w:ascii="Times New Roman" w:hAnsi="Times New Roman" w:cs="Times New Roman"/>
+          <w:sz w:val="24"/>
+        </w:rPr>
+        <w:footnoteReference w:id="5"/>
+      </w:r>
+      <w:r>
+        <w:rPr>
+          <w:rFonts w:ascii="Times New Roman" w:hAnsi="Times New Roman" w:cs="Times New Roman"/>
+          <w:sz w:val="24"/>
+        </w:rPr>
+        <w:t xml:space="preserve"> Living with the awareness of mortality brings </w:t>
+      </w:r>
+      <w:r>
+        <w:rPr>
+          <w:rFonts w:ascii="Times New Roman" w:hAnsi="Times New Roman" w:cs="Times New Roman"/>
+          <w:sz w:val="24"/>
+        </w:rPr>
+        <w:t>“</w:t>
+      </w:r>
+      <w:r>
+        <w:rPr>
+          <w:rFonts w:ascii="Times New Roman" w:hAnsi="Times New Roman" w:cs="Times New Roman"/>
+          <w:sz w:val="24"/>
+        </w:rPr>
+        <w:t xml:space="preserve">realism, irony, and truthfulness, </w:t>
+      </w:r>
+      <w:r>
+        <w:rPr>
+          <w:rFonts w:ascii="Times New Roman" w:hAnsi="Times New Roman" w:cs="Times New Roman"/>
+          <w:sz w:val="24"/>
+        </w:rPr>
+        <w:t xml:space="preserve">and </w:t>
+      </w:r>
+      <w:r>
+        <w:rPr>
+          <w:rFonts w:ascii="Times New Roman" w:hAnsi="Times New Roman" w:cs="Times New Roman"/>
+          <w:sz w:val="24"/>
+        </w:rPr>
+        <w:t>a chastening sense of our finitude and fragility.</w:t>
+      </w:r>
+      <w:r>
+        <w:rPr>
+          <w:rFonts w:ascii="Times New Roman" w:hAnsi="Times New Roman" w:cs="Times New Roman"/>
+          <w:sz w:val="24"/>
+        </w:rPr>
+        <w:t>”</w:t>
+      </w:r>
+      <w:r>
+        <w:rPr>
+          <w:rStyle w:val="a9"/>
+          <w:rFonts w:ascii="Times New Roman" w:hAnsi="Times New Roman" w:cs="Times New Roman"/>
+          <w:sz w:val="24"/>
+        </w:rPr>
+        <w:footnoteReference w:id="6"/>
+      </w:r>
+      <w:r>
+        <w:rPr>
+          <w:rFonts w:ascii="Times New Roman" w:hAnsi="Times New Roman" w:cs="Times New Roman"/>
+          <w:sz w:val="24"/>
+        </w:rPr>
+        <w:t>In this way, death adds depth and meaning to life, enriching it rather than stripping it of worth.</w:t>
+      </w:r>
+    </w:p>
+    <w:p>
+      <w:pPr>
+        <w:spacing w:line="480" w:lineRule="auto"/>
+        <w:ind w:firstLineChars="200" w:firstLine="480"/>
+        <w:jc w:val="left"/>
+        <w:rPr>
+          <w:rFonts w:ascii="Times New Roman" w:hAnsi="Times New Roman" w:cs="Times New Roman"/>
+          <w:sz w:val="24"/>
+        </w:rPr>
+      </w:pPr>
+      <w:r>
+        <w:rPr>
+          <w:rFonts w:ascii="Times New Roman" w:hAnsi="Times New Roman" w:cs="Times New Roman"/>
+          <w:sz w:val="24"/>
+        </w:rPr>
+        <w:t xml:space="preserve">Second, </w:t>
+      </w:r>
+      <w:r>
+        <w:rPr>
+          <w:rFonts w:ascii="Times New Roman" w:hAnsi="Times New Roman" w:cs="Times New Roman" w:hint="eastAsia"/>
+          <w:sz w:val="24"/>
+        </w:rPr>
+        <w:t xml:space="preserve">cherishing </w:t>
+      </w:r>
+      <w:r>
+        <w:rPr>
+          <w:rFonts w:ascii="Times New Roman" w:hAnsi="Times New Roman" w:cs="Times New Roman"/>
+          <w:sz w:val="24"/>
+        </w:rPr>
+        <w:t xml:space="preserve">the present helps us fully </w:t>
+      </w:r>
+      <w:r>
+        <w:rPr>
+          <w:rFonts w:ascii="Times New Roman" w:hAnsi="Times New Roman" w:cs="Times New Roman" w:hint="eastAsia"/>
+          <w:sz w:val="24"/>
+        </w:rPr>
+        <w:t>embrace happiness within the brevity of our lives</w:t>
+      </w:r>
+      <w:r>
+        <w:rPr>
+          <w:rFonts w:ascii="Times New Roman" w:hAnsi="Times New Roman" w:cs="Times New Roman"/>
+          <w:sz w:val="24"/>
+        </w:rPr>
+        <w:t xml:space="preserve">. </w:t>
+      </w:r>
+      <w:r>
+        <w:rPr>
+          <w:rFonts w:ascii="Times New Roman" w:hAnsi="Times New Roman" w:cs="Times New Roman"/>
+          <w:sz w:val="24"/>
+        </w:rPr>
+        <w:t>The Struldbruggs, despised and isolated, trapped within their suffering</w:t>
+      </w:r>
+      <w:r>
+        <w:rPr>
+          <w:rFonts w:ascii="Times New Roman" w:hAnsi="Times New Roman" w:cs="Times New Roman"/>
+          <w:sz w:val="24"/>
+        </w:rPr>
+        <w:t xml:space="preserve">, were unable to enjoy their seemingly endless days. By contrast, we can seize the present by pursuing wisdom, cultivating creativity, and savoring the joy of each day. </w:t>
+      </w:r>
+      <w:r>
+        <w:rPr>
+          <w:rFonts w:ascii="Times New Roman" w:hAnsi="Times New Roman" w:cs="Times New Roman" w:hint="eastAsia"/>
+          <w:sz w:val="24"/>
+        </w:rPr>
+        <w:t>W</w:t>
+      </w:r>
+      <w:r>
+        <w:rPr>
+          <w:rFonts w:ascii="Times New Roman" w:hAnsi="Times New Roman" w:cs="Times New Roman"/>
+          <w:sz w:val="24"/>
+        </w:rPr>
+        <w:t xml:space="preserve">hether through enjoying simple pleasures like </w:t>
+      </w:r>
+      <w:r>
+        <w:rPr>
+          <w:rFonts w:ascii="Times New Roman" w:hAnsi="Times New Roman" w:cs="Times New Roman" w:hint="eastAsia"/>
+          <w:sz w:val="24"/>
+        </w:rPr>
+        <w:t xml:space="preserve">lying on the grass in a warm, sunny afternoon </w:t>
+      </w:r>
+      <w:r>
+        <w:rPr>
+          <w:rFonts w:ascii="Times New Roman" w:hAnsi="Times New Roman" w:cs="Times New Roman"/>
+          <w:sz w:val="24"/>
+        </w:rPr>
+        <w:t xml:space="preserve">or engaging deeply in a project, allows </w:t>
+      </w:r>
+      <w:r>
+        <w:rPr>
+          <w:rFonts w:ascii="Times New Roman" w:hAnsi="Times New Roman" w:cs="Times New Roman" w:hint="eastAsia"/>
+          <w:sz w:val="24"/>
+        </w:rPr>
+        <w:t>us</w:t>
+      </w:r>
+      <w:r>
+        <w:rPr>
+          <w:rFonts w:ascii="Times New Roman" w:hAnsi="Times New Roman" w:cs="Times New Roman"/>
+          <w:sz w:val="24"/>
+        </w:rPr>
+        <w:t xml:space="preserve"> to find fulfillment regardless of life</w:t>
+      </w:r>
+      <w:r>
+        <w:rPr>
+          <w:rFonts w:ascii="Times New Roman" w:hAnsi="Times New Roman" w:cs="Times New Roman"/>
+          <w:sz w:val="24"/>
+        </w:rPr>
+        <w:t>’</w:t>
+      </w:r>
+      <w:r>
+        <w:rPr>
+          <w:rFonts w:ascii="Times New Roman" w:hAnsi="Times New Roman" w:cs="Times New Roman"/>
+          <w:sz w:val="24"/>
+        </w:rPr>
+        <w:t>s fleeting nature.</w:t>
+      </w:r>
+    </w:p>
+    <w:p>
+      <w:pPr>
+        <w:spacing w:line="480" w:lineRule="auto"/>
+        <w:ind w:firstLineChars="200" w:firstLine="480"/>
+        <w:jc w:val="left"/>
+        <w:rPr>
+          <w:rFonts w:ascii="Times New Roman" w:hAnsi="Times New Roman" w:cs="Times New Roman"/>
+          <w:sz w:val="24"/>
+        </w:rPr>
+      </w:pPr>
+      <w:r>
+        <w:rPr>
+          <w:rFonts w:ascii="Times New Roman" w:hAnsi="Times New Roman" w:cs="Times New Roman"/>
+          <w:sz w:val="24"/>
+        </w:rPr>
+        <w:t>Furthermore, death starkly reveals our limitations, showing us that living well requires aligning our needs with those of others.</w:t>
+      </w:r>
+      <w:r>
+        <w:rPr>
+          <w:rFonts w:ascii="Times New Roman" w:hAnsi="Times New Roman" w:cs="Times New Roman" w:hint="eastAsia"/>
+          <w:sz w:val="24"/>
+        </w:rPr>
+        <w:t xml:space="preserve"> Through attentive listening, compassionate acts, and humble interactions, we foster reciprocal relationships that transcend individual pursuits, thus imbuing life with purpose and significance.</w:t>
+      </w:r>
+    </w:p>
+    <w:p>
+      <w:pPr>
+        <w:spacing w:line="480" w:lineRule="auto"/>
+        <w:ind w:firstLineChars="200" w:firstLine="480"/>
+        <w:jc w:val="left"/>
+        <w:rPr>
+          <w:rFonts w:ascii="Times New Roman" w:hAnsi="Times New Roman" w:cs="Times New Roman"/>
+          <w:sz w:val="24"/>
+        </w:rPr>
+      </w:pPr>
+      <w:r>
+        <w:rPr>
+          <w:rFonts w:ascii="Times New Roman" w:hAnsi="Times New Roman" w:cs="Times New Roman"/>
+          <w:sz w:val="24"/>
+        </w:rPr>
+        <w:lastRenderedPageBreak/>
+        <w:t xml:space="preserve">In conclusion, Swift’s depiction of the Struldbruggs in </w:t>
+      </w:r>
+      <w:r>
+        <w:rPr>
+          <w:rFonts w:ascii="Times New Roman" w:hAnsi="Times New Roman" w:cs="Times New Roman"/>
           <w:i/>
           <w:iCs/>
           <w:sz w:val="24"/>
         </w:rPr>
-        <w:t>reductio ad absurdum</w:t>
-      </w:r>
-      <w:r>
-        <w:rPr>
-          <w:rFonts w:ascii="Times New Roman" w:hAnsi="Times New Roman" w:cs="Times New Roman" w:hint="eastAsia"/>
-          <w:sz w:val="24"/>
-        </w:rPr>
-        <w:t xml:space="preserve"> since they represent the logical consequences attendant on the granting of such a wish</w:t>
-      </w:r>
-      <w:r>
-        <w:rPr>
-          <w:rFonts w:ascii="Times New Roman" w:hAnsi="Times New Roman" w:cs="Times New Roman"/>
-          <w:sz w:val="24"/>
-        </w:rPr>
-        <w:t>”</w:t>
-      </w:r>
-      <w:r>
-        <w:rPr>
-          <w:rStyle w:val="a9"/>
-          <w:rFonts w:ascii="Times New Roman" w:hAnsi="Times New Roman" w:cs="Times New Roman"/>
-          <w:sz w:val="24"/>
-        </w:rPr>
-        <w:footnoteReference w:id="4"/>
-      </w:r>
-      <w:r>
-        <w:rPr>
-          <w:rFonts w:ascii="Times New Roman" w:hAnsi="Times New Roman" w:cs="Times New Roman" w:hint="eastAsia"/>
-          <w:sz w:val="24"/>
-        </w:rPr>
-        <w:t xml:space="preserve">. This wish </w:t>
-      </w:r>
-      <w:r>
-        <w:rPr>
-          <w:rFonts w:ascii="Times New Roman" w:hAnsi="Times New Roman" w:cs="Times New Roman" w:hint="eastAsia"/>
-          <w:sz w:val="24"/>
-        </w:rPr>
-        <w:t>is evi</w:t>
-      </w:r>
-      <w:r>
-        <w:rPr>
-          <w:rFonts w:ascii="Times New Roman" w:hAnsi="Times New Roman" w:cs="Times New Roman"/>
-          <w:sz w:val="24"/>
-        </w:rPr>
-        <w:t>dent in the</w:t>
-      </w:r>
-      <w:r>
-        <w:rPr>
-          <w:rFonts w:ascii="Times New Roman" w:hAnsi="Times New Roman" w:cs="Times New Roman" w:hint="eastAsia"/>
-          <w:sz w:val="24"/>
-        </w:rPr>
-        <w:t xml:space="preserve"> </w:t>
-      </w:r>
-      <w:r>
-        <w:rPr>
-          <w:rFonts w:ascii="Times New Roman" w:hAnsi="Times New Roman" w:cs="Times New Roman" w:hint="eastAsia"/>
-          <w:sz w:val="24"/>
-        </w:rPr>
-        <w:t xml:space="preserve">line: </w:t>
-      </w:r>
-      <w:r>
-        <w:rPr>
-          <w:rFonts w:ascii="Times New Roman" w:hAnsi="Times New Roman" w:cs="Times New Roman"/>
-          <w:sz w:val="24"/>
-        </w:rPr>
-        <w:t>“</w:t>
-      </w:r>
-      <w:r>
-        <w:rPr>
-          <w:rFonts w:ascii="Times New Roman" w:hAnsi="Times New Roman" w:cs="Times New Roman" w:hint="eastAsia"/>
-          <w:sz w:val="24"/>
-        </w:rPr>
-        <w:t>every Man desired to put off Death for sometime longer</w:t>
-      </w:r>
-      <w:r>
-        <w:rPr>
-          <w:rFonts w:ascii="Times New Roman" w:hAnsi="Times New Roman" w:cs="Times New Roman" w:hint="eastAsia"/>
-          <w:sz w:val="24"/>
-        </w:rPr>
-        <w:t xml:space="preserve"> </w:t>
-      </w:r>
-      <w:r>
-        <w:rPr>
-          <w:rFonts w:ascii="Times New Roman" w:hAnsi="Times New Roman" w:cs="Times New Roman"/>
-          <w:sz w:val="24"/>
-        </w:rPr>
-        <w:t>…</w:t>
-      </w:r>
-      <w:r>
-        <w:rPr>
-          <w:rFonts w:ascii="Times New Roman" w:hAnsi="Times New Roman" w:cs="Times New Roman" w:hint="eastAsia"/>
-          <w:sz w:val="24"/>
-        </w:rPr>
-        <w:t xml:space="preserve"> and he rarely heard of any Man who died willingly, except he were incited by the Extremity of Grief or Torture.</w:t>
-      </w:r>
-      <w:r>
-        <w:rPr>
-          <w:rFonts w:ascii="Times New Roman" w:hAnsi="Times New Roman" w:cs="Times New Roman"/>
-          <w:sz w:val="24"/>
-        </w:rPr>
-        <w:t>”</w:t>
-      </w:r>
-      <w:r>
-        <w:rPr>
-          <w:rFonts w:ascii="Times New Roman" w:hAnsi="Times New Roman" w:cs="Times New Roman" w:hint="eastAsia"/>
-          <w:sz w:val="24"/>
-        </w:rPr>
-        <w:t xml:space="preserve"> </w:t>
-      </w:r>
-      <w:r>
-        <w:rPr>
-          <w:rStyle w:val="a9"/>
-          <w:rFonts w:ascii="Times New Roman" w:hAnsi="Times New Roman" w:cs="Times New Roman"/>
-          <w:sz w:val="24"/>
-        </w:rPr>
-        <w:footnoteReference w:id="5"/>
-      </w:r>
-      <w:r>
-        <w:rPr>
-          <w:rFonts w:ascii="Times New Roman" w:hAnsi="Times New Roman" w:cs="Times New Roman" w:hint="eastAsia"/>
-          <w:sz w:val="24"/>
-        </w:rPr>
-        <w:t xml:space="preserve">This kind of desire to live </w:t>
-      </w:r>
-      <w:r>
-        <w:rPr>
-          <w:rFonts w:ascii="Times New Roman" w:hAnsi="Times New Roman" w:cs="Times New Roman"/>
-          <w:sz w:val="24"/>
-        </w:rPr>
-        <w:t>“</w:t>
-      </w:r>
-      <w:r>
-        <w:rPr>
-          <w:rFonts w:ascii="Times New Roman" w:hAnsi="Times New Roman" w:cs="Times New Roman" w:hint="eastAsia"/>
-          <w:sz w:val="24"/>
-        </w:rPr>
-        <w:t>or sometime longer</w:t>
-      </w:r>
-      <w:r>
-        <w:rPr>
-          <w:rFonts w:ascii="Times New Roman" w:hAnsi="Times New Roman" w:cs="Times New Roman"/>
-          <w:sz w:val="24"/>
-        </w:rPr>
-        <w:t>”</w:t>
-      </w:r>
-      <w:r>
-        <w:rPr>
-          <w:rFonts w:ascii="Times New Roman" w:hAnsi="Times New Roman" w:cs="Times New Roman" w:hint="eastAsia"/>
-          <w:sz w:val="24"/>
-        </w:rPr>
-        <w:t xml:space="preserve"> </w:t>
-      </w:r>
-      <w:r>
-        <w:rPr>
-          <w:rFonts w:ascii="Times New Roman" w:hAnsi="Times New Roman" w:cs="Times New Roman"/>
-          <w:sz w:val="24"/>
-        </w:rPr>
-        <w:t>“</w:t>
-      </w:r>
-      <w:r>
-        <w:rPr>
-          <w:rFonts w:ascii="Times New Roman" w:hAnsi="Times New Roman" w:cs="Times New Roman" w:hint="eastAsia"/>
-          <w:sz w:val="24"/>
-        </w:rPr>
-        <w:t>is an aspect of the irrational in man</w:t>
-      </w:r>
-      <w:r>
-        <w:rPr>
-          <w:rFonts w:ascii="Times New Roman" w:hAnsi="Times New Roman" w:cs="Times New Roman"/>
-          <w:sz w:val="24"/>
-        </w:rPr>
-        <w:t>”</w:t>
-      </w:r>
-      <w:r>
-        <w:rPr>
-          <w:rStyle w:val="a9"/>
-          <w:rFonts w:ascii="Times New Roman" w:hAnsi="Times New Roman" w:cs="Times New Roman"/>
-          <w:sz w:val="24"/>
-        </w:rPr>
-        <w:footnoteReference w:id="6"/>
-      </w:r>
-      <w:r>
-        <w:rPr>
-          <w:rFonts w:ascii="Times New Roman" w:hAnsi="Times New Roman" w:cs="Times New Roman" w:hint="eastAsia"/>
-          <w:sz w:val="24"/>
-        </w:rPr>
-        <w:t xml:space="preserve">, </w:t>
-      </w:r>
-      <w:r>
-        <w:rPr>
-          <w:rFonts w:ascii="Times New Roman" w:hAnsi="Times New Roman" w:cs="Times New Roman"/>
-          <w:sz w:val="24"/>
-        </w:rPr>
-        <w:t>leading to a perpetual state of suffering marked by deteriorating physical and mental health, social isolation, and unending misery, as the Struldbruggs exemplify. This obsession with longevity ultimately strips life of meaning and leaves them in a condition far worse than death, incapable of finding satisfaction or purpose.</w:t>
-      </w:r>
-    </w:p>
-    <w:p>
-      <w:pPr>
-        <w:pStyle w:val="71e7dc79-1ff7-45e8-997d-0ebda3762b91"/>
-        <w:spacing w:line="480" w:lineRule="auto"/>
-        <w:rPr>
-          <w:rFonts w:ascii="Times New Roman" w:hAnsi="Times New Roman" w:cs="Times New Roman"/>
-          <w:sz w:val="24"/>
-          <w:szCs w:val="28"/>
-        </w:rPr>
-      </w:pPr>
-      <w:r>
-        <w:rPr>
-          <w:rFonts w:ascii="Times New Roman" w:hAnsi="Times New Roman" w:cs="Times New Roman"/>
-          <w:sz w:val="24"/>
-          <w:szCs w:val="28"/>
-        </w:rPr>
-        <w:lastRenderedPageBreak/>
-        <w:t>Lessons Learn from the Story</w:t>
-      </w:r>
-    </w:p>
-    <w:p>
-      <w:pPr>
-        <w:spacing w:line="480" w:lineRule="auto"/>
-        <w:ind w:firstLineChars="200" w:firstLine="480"/>
-        <w:jc w:val="left"/>
-        <w:rPr>
-          <w:rFonts w:ascii="Times New Roman" w:hAnsi="Times New Roman" w:cs="Times New Roman"/>
-          <w:sz w:val="24"/>
-        </w:rPr>
-      </w:pPr>
-      <w:r>
-        <w:rPr>
-          <w:rFonts w:ascii="Times New Roman" w:hAnsi="Times New Roman" w:cs="Times New Roman"/>
-          <w:sz w:val="24"/>
-        </w:rPr>
-        <w:t>Swift</w:t>
-      </w:r>
-      <w:r>
-        <w:rPr>
-          <w:rFonts w:ascii="Times New Roman" w:hAnsi="Times New Roman" w:cs="Times New Roman"/>
-          <w:sz w:val="24"/>
-        </w:rPr>
-        <w:t>’</w:t>
-      </w:r>
-      <w:r>
-        <w:rPr>
-          <w:rFonts w:ascii="Times New Roman" w:hAnsi="Times New Roman" w:cs="Times New Roman"/>
-          <w:sz w:val="24"/>
-        </w:rPr>
-        <w:t xml:space="preserve">s satirical depiction of the Struldbruggs teaches us that living forever does not guarantee a meaningful life. As mortals who have not been cursed with immortality, we can </w:t>
-      </w:r>
-      <w:r>
-        <w:rPr>
-          <w:rFonts w:ascii="Times New Roman" w:hAnsi="Times New Roman" w:cs="Times New Roman" w:hint="eastAsia"/>
-          <w:sz w:val="24"/>
-        </w:rPr>
-        <w:t>learn</w:t>
-      </w:r>
-      <w:r>
-        <w:rPr>
-          <w:rFonts w:ascii="Times New Roman" w:hAnsi="Times New Roman" w:cs="Times New Roman"/>
-          <w:sz w:val="24"/>
-        </w:rPr>
-        <w:t xml:space="preserve"> several </w:t>
-      </w:r>
-      <w:r>
-        <w:rPr>
-          <w:rFonts w:ascii="Times New Roman" w:hAnsi="Times New Roman" w:cs="Times New Roman" w:hint="eastAsia"/>
-          <w:sz w:val="24"/>
-        </w:rPr>
-        <w:t xml:space="preserve">valuable </w:t>
-      </w:r>
-      <w:r>
-        <w:rPr>
-          <w:rFonts w:ascii="Times New Roman" w:hAnsi="Times New Roman" w:cs="Times New Roman"/>
-          <w:sz w:val="24"/>
-        </w:rPr>
-        <w:t xml:space="preserve">lessons to make our </w:t>
-      </w:r>
-      <w:r>
-        <w:rPr>
-          <w:rFonts w:ascii="Times New Roman" w:hAnsi="Times New Roman" w:cs="Times New Roman" w:hint="eastAsia"/>
-          <w:sz w:val="24"/>
-        </w:rPr>
-        <w:t>finite</w:t>
-      </w:r>
-      <w:r>
-        <w:rPr>
-          <w:rFonts w:ascii="Times New Roman" w:hAnsi="Times New Roman" w:cs="Times New Roman"/>
-          <w:sz w:val="24"/>
-        </w:rPr>
-        <w:t xml:space="preserve"> lives more fulfilling:</w:t>
-      </w:r>
-    </w:p>
-    <w:p>
-      <w:pPr>
-        <w:pStyle w:val="ac"/>
-        <w:numPr>
-          <w:ilvl w:val="0"/>
-          <w:numId w:val="1"/>
-        </w:numPr>
-        <w:spacing w:line="480" w:lineRule="auto"/>
-        <w:ind w:firstLineChars="0"/>
-        <w:jc w:val="left"/>
-        <w:rPr>
-          <w:rFonts w:ascii="Times New Roman" w:hAnsi="Times New Roman" w:cs="Times New Roman"/>
-          <w:sz w:val="24"/>
-        </w:rPr>
-      </w:pPr>
-      <w:r>
-        <w:rPr>
-          <w:rFonts w:ascii="Times New Roman" w:hAnsi="Times New Roman" w:cs="Times New Roman"/>
-          <w:b/>
-          <w:bCs/>
-          <w:sz w:val="24"/>
-        </w:rPr>
-        <w:t>Accept Death as Inevitable:</w:t>
-      </w:r>
-      <w:r>
-        <w:rPr>
-          <w:rFonts w:ascii="Times New Roman" w:hAnsi="Times New Roman" w:cs="Times New Roman" w:hint="eastAsia"/>
-          <w:b/>
-          <w:bCs/>
-          <w:sz w:val="24"/>
-        </w:rPr>
-        <w:t xml:space="preserve"> </w:t>
-      </w:r>
-      <w:r>
-        <w:rPr>
-          <w:rFonts w:ascii="Times New Roman" w:hAnsi="Times New Roman" w:cs="Times New Roman"/>
-          <w:sz w:val="24"/>
-        </w:rPr>
-        <w:t>Understanding that death is an unavoidable natural law can help us alleviate our fear of it, enabling us to approach our limited time with a more open and liberated mindset.</w:t>
-      </w:r>
-    </w:p>
-    <w:p>
-      <w:pPr>
-        <w:pStyle w:val="ac"/>
-        <w:numPr>
-          <w:ilvl w:val="0"/>
-          <w:numId w:val="1"/>
-        </w:numPr>
-        <w:spacing w:line="480" w:lineRule="auto"/>
-        <w:ind w:firstLineChars="0"/>
-        <w:jc w:val="left"/>
-        <w:rPr>
-          <w:rFonts w:ascii="Times New Roman" w:hAnsi="Times New Roman" w:cs="Times New Roman"/>
-          <w:b/>
-          <w:bCs/>
-          <w:sz w:val="24"/>
-        </w:rPr>
-      </w:pPr>
-      <w:r>
-        <w:rPr>
-          <w:rFonts w:ascii="Times New Roman" w:hAnsi="Times New Roman" w:cs="Times New Roman"/>
-          <w:b/>
-          <w:bCs/>
-          <w:sz w:val="24"/>
-        </w:rPr>
-        <w:t xml:space="preserve">Value the Present: </w:t>
-      </w:r>
-      <w:r>
-        <w:rPr>
-          <w:rFonts w:ascii="Times New Roman" w:hAnsi="Times New Roman" w:cs="Times New Roman"/>
-          <w:sz w:val="24"/>
-        </w:rPr>
-        <w:t>Seizing the present, pursuing wisdom, and embracing creativity allow us to cherish the moments of happiness in our brief lives.</w:t>
-      </w:r>
-    </w:p>
-    <w:p>
-      <w:pPr>
-        <w:pStyle w:val="ac"/>
-        <w:numPr>
-          <w:ilvl w:val="0"/>
-          <w:numId w:val="1"/>
-        </w:numPr>
-        <w:spacing w:line="480" w:lineRule="auto"/>
-        <w:ind w:firstLineChars="0"/>
-        <w:jc w:val="left"/>
-        <w:rPr>
-          <w:rFonts w:ascii="Times New Roman" w:hAnsi="Times New Roman" w:cs="Times New Roman"/>
-          <w:sz w:val="24"/>
-        </w:rPr>
-      </w:pPr>
-      <w:r>
-        <w:rPr>
-          <w:rFonts w:ascii="Times New Roman" w:hAnsi="Times New Roman" w:cs="Times New Roman"/>
-          <w:b/>
-          <w:bCs/>
-          <w:sz w:val="24"/>
-        </w:rPr>
-        <w:t xml:space="preserve">Give Life Greater Meaning: </w:t>
-      </w:r>
-      <w:r>
-        <w:rPr>
-          <w:rFonts w:ascii="Times New Roman" w:hAnsi="Times New Roman" w:cs="Times New Roman"/>
-          <w:sz w:val="24"/>
-        </w:rPr>
-        <w:t>By caring for and contributing to others, society, and nature, we transcend the limits of individual existence and infuse life with greater purpose.</w:t>
-      </w:r>
-    </w:p>
-    <w:p>
-      <w:pPr>
-        <w:spacing w:line="480" w:lineRule="auto"/>
-        <w:ind w:firstLineChars="200" w:firstLine="480"/>
-        <w:jc w:val="left"/>
-        <w:rPr>
-          <w:rFonts w:ascii="Times New Roman" w:hAnsi="Times New Roman" w:cs="Times New Roman"/>
-          <w:sz w:val="24"/>
-        </w:rPr>
-      </w:pPr>
-      <w:r>
-        <w:rPr>
-          <w:rFonts w:ascii="Times New Roman" w:hAnsi="Times New Roman" w:cs="Times New Roman"/>
-          <w:sz w:val="24"/>
-        </w:rPr>
-        <w:t xml:space="preserve">In conclusion, Swift’s depiction of the Struldbruggs in </w:t>
+        <w:t>Gulliver</w:t>
       </w:r>
       <w:r>
         <w:rPr>
@@ -1047,7 +1265,7 @@
           <w:iCs/>
           <w:sz w:val="24"/>
         </w:rPr>
-        <w:t>Gulliver</w:t>
+        <w:t>’</w:t>
       </w:r>
       <w:r>
         <w:rPr>
@@ -1056,15 +1274,6 @@
           <w:iCs/>
           <w:sz w:val="24"/>
         </w:rPr>
-        <w:t>’</w:t>
-      </w:r>
-      <w:r>
-        <w:rPr>
-          <w:rFonts w:ascii="Times New Roman" w:hAnsi="Times New Roman" w:cs="Times New Roman"/>
-          <w:i/>
-          <w:iCs/>
-          <w:sz w:val="24"/>
-        </w:rPr>
         <w:t>s Travels</w:t>
       </w:r>
       <w:r>
@@ -1072,21 +1281,42 @@
           <w:rFonts w:ascii="Times New Roman" w:hAnsi="Times New Roman" w:cs="Times New Roman"/>
           <w:sz w:val="24"/>
         </w:rPr>
-        <w:t xml:space="preserve"> teaches us that </w:t>
+        <w:t xml:space="preserve"> </w:t>
       </w:r>
       <w:r>
         <w:rPr>
           <w:rFonts w:ascii="Times New Roman" w:hAnsi="Times New Roman" w:cs="Times New Roman" w:hint="eastAsia"/>
           <w:sz w:val="24"/>
         </w:rPr>
-        <w:t>the pursuit</w:t>
-      </w:r>
-      <w:r>
-        <w:rPr>
-          <w:rFonts w:ascii="Times New Roman" w:hAnsi="Times New Roman" w:cs="Times New Roman"/>
-          <w:sz w:val="24"/>
-        </w:rPr>
-        <w:t xml:space="preserve"> for immortality is a fruitless endeavor. Instead, we should cherish the natural course of life and find meaning in the moments we have.</w:t>
+        <w:t>underscores futility of pursuing immortality.</w:t>
+      </w:r>
+      <w:r>
+        <w:rPr>
+          <w:rFonts w:ascii="Times New Roman" w:hAnsi="Times New Roman" w:cs="Times New Roman"/>
+          <w:sz w:val="24"/>
+        </w:rPr>
+        <w:t xml:space="preserve"> Instead, we should </w:t>
+      </w:r>
+      <w:r>
+        <w:rPr>
+          <w:rFonts w:ascii="Times New Roman" w:hAnsi="Times New Roman" w:cs="Times New Roman" w:hint="eastAsia"/>
+          <w:sz w:val="24"/>
+        </w:rPr>
+        <w:t xml:space="preserve">embrace the natural cycle of life and derive </w:t>
+      </w:r>
+      <w:r>
+        <w:rPr>
+          <w:rFonts w:ascii="Times New Roman" w:hAnsi="Times New Roman" w:cs="Times New Roman"/>
+          <w:sz w:val="24"/>
+        </w:rPr>
+        <w:t>meaning</w:t>
+      </w:r>
+      <w:r>
+        <w:rPr>
+          <w:rFonts w:ascii="Times New Roman" w:hAnsi="Times New Roman" w:cs="Times New Roman" w:hint="eastAsia"/>
+          <w:sz w:val="24"/>
+        </w:rPr>
+        <w:t xml:space="preserve"> from the moments we are granted.</w:t>
       </w:r>
     </w:p>
     <w:p>
@@ -1138,129 +1368,14 @@
     <w:p>
       <w:pPr>
         <w:spacing w:line="480" w:lineRule="auto"/>
-        <w:jc w:val="left"/>
-        <w:rPr>
-          <w:rFonts w:ascii="Open Sans" w:hAnsi="Open Sans" w:cs="Open Sans"/>
-          <w:color w:val="333333"/>
-          <w:szCs w:val="21"/>
-          <w:shd w:val="clear" w:color="auto" w:fill="FFFFFF"/>
-        </w:rPr>
-      </w:pPr>
-    </w:p>
-    <w:p>
-      <w:pPr>
-        <w:spacing w:line="480" w:lineRule="auto"/>
         <w:ind w:left="480" w:hangingChars="200" w:hanging="480"/>
         <w:jc w:val="left"/>
         <w:rPr>
-          <w:rFonts w:ascii="Times New Roman" w:hAnsi="Times New Roman" w:cs="Times New Roman"/>
-          <w:color w:val="333333"/>
-          <w:sz w:val="24"/>
-          <w:szCs w:val="24"/>
-          <w:shd w:val="clear" w:color="auto" w:fill="FFFFFF"/>
-        </w:rPr>
-      </w:pPr>
-      <w:r>
-        <w:rPr>
-          <w:rFonts w:ascii="Times New Roman" w:hAnsi="Times New Roman" w:cs="Times New Roman"/>
-          <w:color w:val="333333"/>
-          <w:sz w:val="24"/>
-          <w:szCs w:val="24"/>
-          <w:shd w:val="clear" w:color="auto" w:fill="FFFFFF"/>
-        </w:rPr>
-        <w:t xml:space="preserve">Swift, Jonathan. </w:t>
-      </w:r>
-      <w:r>
-        <w:rPr>
-          <w:rFonts w:ascii="Times New Roman" w:hAnsi="Times New Roman" w:cs="Times New Roman"/>
-          <w:i/>
-          <w:iCs/>
-          <w:color w:val="333333"/>
-          <w:sz w:val="24"/>
-          <w:szCs w:val="24"/>
-          <w:bdr w:val="none" w:sz="0" w:space="0" w:color="auto" w:frame="1"/>
-          <w:shd w:val="clear" w:color="auto" w:fill="FFFFFF"/>
-        </w:rPr>
-        <w:t>Travels into several remote nations of the world. In four parts. By Lemuel Gulliver, first a surgeon, and then a captain of several ships. ...</w:t>
-      </w:r>
-      <w:r>
-        <w:rPr>
-          <w:rFonts w:ascii="Times New Roman" w:hAnsi="Times New Roman" w:cs="Times New Roman"/>
-          <w:color w:val="333333"/>
-          <w:sz w:val="24"/>
-          <w:szCs w:val="24"/>
-          <w:shd w:val="clear" w:color="auto" w:fill="FFFFFF"/>
-        </w:rPr>
-        <w:t xml:space="preserve"> Vol. 2. London: printed for Benj. Motte, at the Middle Temple-Gate in Fleet-Street, MDCCXXVI. [1726]. </w:t>
-      </w:r>
-      <w:r>
-        <w:rPr>
-          <w:rFonts w:ascii="Times New Roman" w:hAnsi="Times New Roman" w:cs="Times New Roman"/>
-          <w:i/>
-          <w:iCs/>
-          <w:color w:val="333333"/>
-          <w:sz w:val="24"/>
-          <w:szCs w:val="24"/>
-          <w:bdr w:val="none" w:sz="0" w:space="0" w:color="auto" w:frame="1"/>
-          <w:shd w:val="clear" w:color="auto" w:fill="FFFFFF"/>
-        </w:rPr>
-        <w:t>Eighteenth Century Collections Online</w:t>
-      </w:r>
-      <w:r>
-        <w:rPr>
-          <w:rFonts w:ascii="Times New Roman" w:hAnsi="Times New Roman" w:cs="Times New Roman"/>
-          <w:color w:val="333333"/>
-          <w:sz w:val="24"/>
-          <w:szCs w:val="24"/>
-          <w:shd w:val="clear" w:color="auto" w:fill="FFFFFF"/>
-        </w:rPr>
-        <w:t xml:space="preserve"> (accessed May 4, 2024). </w:t>
-      </w:r>
-      <w:hyperlink r:id="rId8" w:history="1">
-        <w:r>
-          <w:rPr>
-            <w:rStyle w:val="aa"/>
-            <w:rFonts w:ascii="Times New Roman" w:hAnsi="Times New Roman" w:cs="Times New Roman"/>
-            <w:sz w:val="24"/>
-            <w:szCs w:val="24"/>
-            <w:shd w:val="clear" w:color="auto" w:fill="FFFFFF"/>
-          </w:rPr>
-          <w:t>https://link.gale.com/apps/doc/CW0109096271/ECCO?u=cnshtu&amp;sid=bookmark-ECCO&amp;xid=49c29ea7&amp;pg=144</w:t>
-        </w:r>
-      </w:hyperlink>
-      <w:r>
-        <w:rPr>
-          <w:rFonts w:ascii="Times New Roman" w:hAnsi="Times New Roman" w:cs="Times New Roman"/>
-          <w:color w:val="333333"/>
-          <w:sz w:val="24"/>
-          <w:szCs w:val="24"/>
-          <w:shd w:val="clear" w:color="auto" w:fill="FFFFFF"/>
-        </w:rPr>
-        <w:t>.</w:t>
-      </w:r>
-    </w:p>
-    <w:p>
-      <w:pPr>
-        <w:spacing w:line="480" w:lineRule="auto"/>
-        <w:jc w:val="left"/>
-        <w:rPr>
-          <w:rFonts w:ascii="Open Sans" w:hAnsi="Open Sans" w:cs="Open Sans"/>
-          <w:color w:val="333333"/>
-          <w:szCs w:val="21"/>
-          <w:shd w:val="clear" w:color="auto" w:fill="FFFFFF"/>
-        </w:rPr>
-      </w:pPr>
-    </w:p>
-    <w:p>
-      <w:pPr>
-        <w:spacing w:line="480" w:lineRule="auto"/>
-        <w:ind w:left="480" w:hangingChars="200" w:hanging="480"/>
-        <w:jc w:val="left"/>
-        <w:rPr>
           <w:rFonts w:ascii="Times New Roman" w:eastAsia="宋体" w:hAnsi="Times New Roman" w:cs="Times New Roman"/>
           <w:kern w:val="0"/>
           <w:sz w:val="24"/>
           <w:szCs w:val="24"/>
+          <w:lang w:val="es-ES"/>
           <w14:ligatures w14:val="none"/>
         </w:rPr>
       </w:pPr>
@@ -1282,6 +1397,7 @@
           <w:kern w:val="0"/>
           <w:sz w:val="24"/>
           <w:szCs w:val="24"/>
+          <w:lang w:val="es-ES"/>
           <w14:ligatures w14:val="none"/>
         </w:rPr>
         <w:t>PMLA</w:t>
@@ -1292,11 +1408,12 @@
           <w:kern w:val="0"/>
           <w:sz w:val="24"/>
           <w:szCs w:val="24"/>
+          <w:lang w:val="es-ES"/>
           <w14:ligatures w14:val="none"/>
         </w:rPr>
         <w:t xml:space="preserve"> 73, no. 1 (1958): 43–50. </w:t>
       </w:r>
-      <w:hyperlink r:id="rId9" w:history="1">
+      <w:hyperlink r:id="rId8" w:history="1">
         <w:r>
           <w:rPr>
             <w:rStyle w:val="aa"/>
@@ -1304,6 +1421,7 @@
             <w:kern w:val="0"/>
             <w:sz w:val="24"/>
             <w:szCs w:val="24"/>
+            <w:lang w:val="es-ES"/>
             <w14:ligatures w14:val="none"/>
           </w:rPr>
           <w:t>https://doi.org/10.2307/460274</w:t>
@@ -1315,6 +1433,7 @@
           <w:kern w:val="0"/>
           <w:sz w:val="24"/>
           <w:szCs w:val="24"/>
+          <w:lang w:val="es-ES"/>
           <w14:ligatures w14:val="none"/>
         </w:rPr>
         <w:t>.</w:t>
@@ -1330,6 +1449,7 @@
           <w:kern w:val="0"/>
           <w:sz w:val="24"/>
           <w:szCs w:val="24"/>
+          <w:lang w:val="es-ES"/>
           <w14:ligatures w14:val="none"/>
         </w:rPr>
       </w:pPr>
@@ -1340,6 +1460,52 @@
         <w:ind w:left="480" w:hangingChars="200" w:hanging="480"/>
         <w:jc w:val="left"/>
         <w:rPr>
+          <w:rFonts w:ascii="Times New Roman" w:hAnsi="Times New Roman" w:cs="Times New Roman"/>
+          <w:color w:val="333333"/>
+          <w:sz w:val="24"/>
+          <w:szCs w:val="24"/>
+          <w:shd w:val="clear" w:color="auto" w:fill="FFFFFF"/>
+        </w:rPr>
+      </w:pPr>
+      <w:r>
+        <w:rPr>
+          <w:rFonts w:ascii="Times New Roman" w:hAnsi="Times New Roman" w:cs="Times New Roman"/>
+          <w:color w:val="333333"/>
+          <w:sz w:val="24"/>
+          <w:szCs w:val="24"/>
+          <w:shd w:val="clear" w:color="auto" w:fill="FFFFFF"/>
+        </w:rPr>
+        <w:t xml:space="preserve">Eagleton, Terry. </w:t>
+      </w:r>
+      <w:r>
+        <w:rPr>
+          <w:rFonts w:ascii="Times New Roman" w:hAnsi="Times New Roman" w:cs="Times New Roman"/>
+          <w:i/>
+          <w:iCs/>
+          <w:color w:val="333333"/>
+          <w:sz w:val="24"/>
+          <w:szCs w:val="24"/>
+          <w:shd w:val="clear" w:color="auto" w:fill="FFFFFF"/>
+        </w:rPr>
+        <w:t>The Meaning of Life: A Very Short Introduction</w:t>
+      </w:r>
+      <w:r>
+        <w:rPr>
+          <w:rFonts w:ascii="Times New Roman" w:hAnsi="Times New Roman" w:cs="Times New Roman"/>
+          <w:color w:val="333333"/>
+          <w:sz w:val="24"/>
+          <w:szCs w:val="24"/>
+          <w:shd w:val="clear" w:color="auto" w:fill="FFFFFF"/>
+        </w:rPr>
+        <w:t>. 1st edition. Oxford: Oxford University Press, 2008.</w:t>
+      </w:r>
+    </w:p>
+    <w:p>
+      <w:pPr>
+        <w:spacing w:line="480" w:lineRule="auto"/>
+        <w:ind w:left="480" w:hangingChars="200" w:hanging="480"/>
+        <w:jc w:val="left"/>
+        <w:rPr>
           <w:rFonts w:ascii="Times New Roman" w:eastAsia="宋体" w:hAnsi="Times New Roman" w:cs="Times New Roman"/>
           <w:kern w:val="0"/>
           <w:sz w:val="24"/>
@@ -1347,7 +1513,12 @@
           <w14:ligatures w14:val="none"/>
         </w:rPr>
       </w:pPr>
-      <w:r>
+    </w:p>
+    <w:p>
+      <w:pPr>
+        <w:spacing w:line="480" w:lineRule="auto"/>
+        <w:ind w:left="480" w:hangingChars="200" w:hanging="480"/>
+        <w:jc w:val="left"/>
         <w:rPr>
           <w:rFonts w:ascii="Times New Roman" w:eastAsia="宋体" w:hAnsi="Times New Roman" w:cs="Times New Roman"/>
           <w:kern w:val="0"/>
@@ -1355,7 +1526,74 @@
           <w:szCs w:val="24"/>
           <w14:ligatures w14:val="none"/>
         </w:rPr>
+      </w:pPr>
+      <w:r>
+        <w:rPr>
+          <w:rFonts w:ascii="Times New Roman" w:eastAsia="宋体" w:hAnsi="Times New Roman" w:cs="Times New Roman"/>
+          <w:kern w:val="0"/>
+          <w:sz w:val="24"/>
+          <w:szCs w:val="24"/>
+          <w14:ligatures w14:val="none"/>
+        </w:rPr>
         <w:t>Radner, John B. “The Struldbruggs, the Houyhnhnms, and the Good Life.” SEL Studies in English Literature, 1500-1900 17, no. 3 (1977): 419–33. doi:10.2307/450076.</w:t>
+      </w:r>
+    </w:p>
+    <w:p>
+      <w:pPr>
+        <w:spacing w:line="480" w:lineRule="auto"/>
+        <w:jc w:val="left"/>
+        <w:rPr>
+          <w:rFonts w:ascii="Open Sans" w:hAnsi="Open Sans" w:cs="Open Sans"/>
+          <w:color w:val="333333"/>
+          <w:szCs w:val="21"/>
+          <w:shd w:val="clear" w:color="auto" w:fill="FFFFFF"/>
+        </w:rPr>
+      </w:pPr>
+    </w:p>
+    <w:p>
+      <w:pPr>
+        <w:spacing w:line="480" w:lineRule="auto"/>
+        <w:ind w:left="480" w:hangingChars="200" w:hanging="480"/>
+        <w:jc w:val="left"/>
+        <w:rPr>
+          <w:rFonts w:ascii="Times New Roman" w:hAnsi="Times New Roman" w:cs="Times New Roman"/>
+          <w:color w:val="333333"/>
+          <w:sz w:val="24"/>
+          <w:szCs w:val="24"/>
+          <w:shd w:val="clear" w:color="auto" w:fill="FFFFFF"/>
+        </w:rPr>
+      </w:pPr>
+      <w:r>
+        <w:rPr>
+          <w:rFonts w:ascii="Times New Roman" w:hAnsi="Times New Roman" w:cs="Times New Roman"/>
+          <w:color w:val="333333"/>
+          <w:sz w:val="24"/>
+          <w:szCs w:val="24"/>
+          <w:shd w:val="clear" w:color="auto" w:fill="FFFFFF"/>
+        </w:rPr>
+        <w:t xml:space="preserve">Swift, Jonathan. </w:t>
+      </w:r>
+      <w:r>
+        <w:rPr>
+          <w:rFonts w:ascii="Times New Roman" w:hAnsi="Times New Roman" w:cs="Times New Roman"/>
+          <w:i/>
+          <w:iCs/>
+          <w:color w:val="333333"/>
+          <w:sz w:val="24"/>
+          <w:szCs w:val="24"/>
+          <w:shd w:val="clear" w:color="auto" w:fill="FFFFFF"/>
+        </w:rPr>
+        <w:t>Travels into Several Remote Nations of the World. In Four Parts. By Lemuel Gulliver, First a Surgeon, and then a Captain of Several Ships</w:t>
+      </w:r>
+      <w:r>
+        <w:rPr>
+          <w:rFonts w:ascii="Times New Roman" w:hAnsi="Times New Roman" w:cs="Times New Roman"/>
+          <w:color w:val="333333"/>
+          <w:sz w:val="24"/>
+          <w:szCs w:val="24"/>
+          <w:shd w:val="clear" w:color="auto" w:fill="FFFFFF"/>
+        </w:rPr>
+        <w:t>, vol. 2. London: Printed for Benj. Motte, 1726. Eighteenth Century Collections Online. (Accessed May 4, 2024).</w:t>
       </w:r>
     </w:p>
     <w:sectPr>
@@ -1419,6 +1657,7 @@
       <w:r>
         <w:rPr>
           <w:rStyle w:val="a9"/>
+          <w:rFonts w:ascii="Times New Roman" w:hAnsi="Times New Roman" w:cs="Times New Roman"/>
           <w:sz w:val="20"/>
           <w:szCs w:val="20"/>
         </w:rPr>
@@ -1426,6 +1665,7 @@
       </w:r>
       <w:r>
         <w:rPr>
+          <w:rFonts w:ascii="Times New Roman" w:hAnsi="Times New Roman" w:cs="Times New Roman"/>
           <w:sz w:val="20"/>
           <w:szCs w:val="20"/>
         </w:rPr>
@@ -1443,33 +1683,13 @@
       </w:r>
       <w:r>
         <w:rPr>
-          <w:rFonts w:ascii="Times New Roman" w:hAnsi="Times New Roman" w:cs="Times New Roman" w:hint="eastAsia"/>
+          <w:rFonts w:ascii="Times New Roman" w:hAnsi="Times New Roman" w:cs="Times New Roman"/>
           <w:color w:val="333333"/>
           <w:sz w:val="20"/>
           <w:szCs w:val="20"/>
           <w:shd w:val="clear" w:color="auto" w:fill="FFFFFF"/>
         </w:rPr>
-        <w:t xml:space="preserve"> </w:t>
-      </w:r>
-      <w:r>
-        <w:rPr>
-          <w:rFonts w:ascii="Times New Roman" w:hAnsi="Times New Roman" w:cs="Times New Roman"/>
-          <w:color w:val="333333"/>
-          <w:sz w:val="20"/>
-          <w:szCs w:val="20"/>
-          <w:shd w:val="clear" w:color="auto" w:fill="FFFFFF"/>
-        </w:rPr>
-        <w:t>Swift</w:t>
-      </w:r>
-      <w:r>
-        <w:rPr>
-          <w:rFonts w:ascii="Times New Roman" w:hAnsi="Times New Roman" w:cs="Times New Roman" w:hint="eastAsia"/>
-          <w:color w:val="333333"/>
-          <w:sz w:val="20"/>
-          <w:szCs w:val="20"/>
-          <w:shd w:val="clear" w:color="auto" w:fill="FFFFFF"/>
-        </w:rPr>
-        <w:t>,</w:t>
+        <w:t xml:space="preserve"> Swift,</w:t>
       </w:r>
       <w:r>
         <w:rPr>
@@ -1501,21 +1721,13 @@
           <w:szCs w:val="20"/>
           <w:shd w:val="clear" w:color="auto" w:fill="FFFFFF"/>
         </w:rPr>
-        <w:t>, vol. 2, 136. London: Printed for Benj. Motte, at the Middle Temple-Gate in Fleet-Street, 1726. Eighteenth Century Collections Online.</w:t>
-      </w:r>
-      <w:hyperlink r:id="rId1" w:history="1">
-        <w:r>
-          <w:rPr>
-            <w:rStyle w:val="aa"/>
-            <w:rFonts w:ascii="Times New Roman" w:hAnsi="Times New Roman" w:cs="Times New Roman"/>
-            <w:sz w:val="20"/>
-            <w:szCs w:val="20"/>
-            <w:shd w:val="clear" w:color="auto" w:fill="FFFFFF"/>
-          </w:rPr>
-          <w:t>https://link.gale.com/apps/doc/CW0109096271/ECCO?u=cnshtu&amp;sid=bookmark-ECCO&amp;xid=49c29ea7&amp;pg=144</w:t>
-        </w:r>
-      </w:hyperlink>
-      <w:r>
+        <w:t>, vol. 2, 136.</w:t>
+      </w:r>
+    </w:p>
+    <w:p>
+      <w:pPr>
+        <w:ind w:firstLineChars="200" w:firstLine="400"/>
+        <w:jc w:val="left"/>
         <w:rPr>
           <w:rFonts w:ascii="Times New Roman" w:hAnsi="Times New Roman" w:cs="Times New Roman"/>
           <w:color w:val="333333"/>
@@ -1523,13 +1735,14 @@
           <w:szCs w:val="20"/>
           <w:shd w:val="clear" w:color="auto" w:fill="FFFFFF"/>
         </w:rPr>
-        <w:t>.</w:t>
-      </w:r>
-    </w:p>
-    <w:p>
-      <w:pPr>
+      </w:pPr>
+    </w:p>
+  </w:footnote>
+  <w:footnote w:id="2">
+    <w:p>
+      <w:pPr>
+        <w:pStyle w:val="a7"/>
         <w:ind w:firstLineChars="200" w:firstLine="400"/>
-        <w:jc w:val="left"/>
         <w:rPr>
           <w:rFonts w:ascii="Times New Roman" w:hAnsi="Times New Roman" w:cs="Times New Roman"/>
           <w:color w:val="333333"/>
@@ -1538,13 +1751,24 @@
           <w:shd w:val="clear" w:color="auto" w:fill="FFFFFF"/>
         </w:rPr>
       </w:pPr>
-    </w:p>
-  </w:footnote>
-  <w:footnote w:id="2">
-    <w:p>
-      <w:pPr>
-        <w:pStyle w:val="a7"/>
-        <w:ind w:firstLineChars="200" w:firstLine="400"/>
+      <w:r>
+        <w:rPr>
+          <w:rStyle w:val="a9"/>
+          <w:rFonts w:ascii="Times New Roman" w:hAnsi="Times New Roman" w:cs="Times New Roman"/>
+          <w:sz w:val="20"/>
+          <w:szCs w:val="20"/>
+        </w:rPr>
+        <w:footnoteRef/>
+      </w:r>
+      <w:r>
+        <w:rPr>
+          <w:rFonts w:ascii="Times New Roman" w:hAnsi="Times New Roman" w:cs="Times New Roman"/>
+          <w:sz w:val="20"/>
+          <w:szCs w:val="20"/>
+        </w:rPr>
+        <w:t xml:space="preserve"> </w:t>
+      </w:r>
+      <w:r>
         <w:rPr>
           <w:rFonts w:ascii="Times New Roman" w:hAnsi="Times New Roman" w:cs="Times New Roman"/>
           <w:color w:val="333333"/>
@@ -1552,22 +1776,97 @@
           <w:szCs w:val="20"/>
           <w:shd w:val="clear" w:color="auto" w:fill="FFFFFF"/>
         </w:rPr>
-      </w:pPr>
-      <w:r>
-        <w:rPr>
-          <w:rStyle w:val="a9"/>
+        <w:t>Swift, 129.</w:t>
+      </w:r>
+    </w:p>
+    <w:p>
+      <w:pPr>
+        <w:pStyle w:val="a7"/>
+        <w:ind w:firstLineChars="200" w:firstLine="400"/>
+        <w:rPr>
+          <w:rFonts w:ascii="Times New Roman" w:hAnsi="Times New Roman" w:cs="Times New Roman"/>
           <w:sz w:val="20"/>
           <w:szCs w:val="20"/>
         </w:rPr>
-        <w:footnoteRef/>
-      </w:r>
-      <w:r>
-        <w:rPr>
-          <w:rFonts w:hint="eastAsia"/>
+      </w:pPr>
+    </w:p>
+  </w:footnote>
+  <w:footnote w:id="3">
+    <w:p>
+      <w:pPr>
+        <w:pStyle w:val="a7"/>
+        <w:ind w:firstLineChars="200" w:firstLine="400"/>
+      </w:pPr>
+      <w:r>
+        <w:rPr>
+          <w:rStyle w:val="a9"/>
+          <w:rFonts w:ascii="Times New Roman" w:hAnsi="Times New Roman" w:cs="Times New Roman"/>
           <w:sz w:val="20"/>
           <w:szCs w:val="20"/>
         </w:rPr>
+        <w:footnoteRef/>
+      </w:r>
+      <w:r>
+        <w:rPr>
+          <w:rStyle w:val="a9"/>
+          <w:rFonts w:ascii="Times New Roman" w:hAnsi="Times New Roman" w:cs="Times New Roman"/>
+          <w:sz w:val="20"/>
+          <w:szCs w:val="20"/>
+        </w:rPr>
         <w:t xml:space="preserve"> </w:t>
+      </w:r>
+      <w:r>
+        <w:rPr>
+          <w:rFonts w:ascii="Times New Roman" w:hAnsi="Times New Roman" w:cs="Times New Roman"/>
+          <w:color w:val="333333"/>
+          <w:sz w:val="20"/>
+          <w:szCs w:val="20"/>
+          <w:shd w:val="clear" w:color="auto" w:fill="FFFFFF"/>
+        </w:rPr>
+        <w:t>Swift, 145-146.</w:t>
+      </w:r>
+    </w:p>
+  </w:footnote>
+  <w:footnote w:id="4">
+    <w:p>
+      <w:pPr>
+        <w:ind w:firstLineChars="200" w:firstLine="400"/>
+        <w:rPr>
+          <w:rFonts w:ascii="Times New Roman" w:eastAsia="宋体" w:hAnsi="Times New Roman" w:cs="Times New Roman"/>
+          <w:color w:val="467886" w:themeColor="hyperlink"/>
+          <w:kern w:val="0"/>
+          <w:sz w:val="20"/>
+          <w:szCs w:val="20"/>
+          <w:u w:val="single"/>
+          <w14:ligatures w14:val="none"/>
+        </w:rPr>
+      </w:pPr>
+      <w:r>
+        <w:rPr>
+          <w:rStyle w:val="a9"/>
+          <w:rFonts w:ascii="Times New Roman" w:hAnsi="Times New Roman" w:cs="Times New Roman"/>
+          <w:sz w:val="20"/>
+          <w:szCs w:val="20"/>
+        </w:rPr>
+        <w:footnoteRef/>
+      </w:r>
+      <w:r>
+        <w:rPr>
+          <w:rFonts w:ascii="Times New Roman" w:hAnsi="Times New Roman" w:cs="Times New Roman"/>
+          <w:sz w:val="20"/>
+          <w:szCs w:val="20"/>
+        </w:rPr>
+        <w:t xml:space="preserve"> </w:t>
+      </w:r>
+      <w:r>
+        <w:rPr>
+          <w:rFonts w:ascii="Times New Roman" w:hAnsi="Times New Roman" w:cs="Times New Roman"/>
+          <w:color w:val="333333"/>
+          <w:sz w:val="20"/>
+          <w:szCs w:val="20"/>
+          <w:shd w:val="clear" w:color="auto" w:fill="FFFFFF"/>
+        </w:rPr>
+        <w:t>Swift</w:t>
       </w:r>
       <w:r>
         <w:rPr>
@@ -1577,41 +1876,7 @@
           <w:szCs w:val="20"/>
           <w:shd w:val="clear" w:color="auto" w:fill="FFFFFF"/>
         </w:rPr>
-        <w:t>Swift, 129.</w:t>
-      </w:r>
-    </w:p>
-    <w:p>
-      <w:pPr>
-        <w:pStyle w:val="a7"/>
-        <w:ind w:firstLineChars="200" w:firstLine="400"/>
-        <w:rPr>
-          <w:sz w:val="20"/>
-          <w:szCs w:val="20"/>
-        </w:rPr>
-      </w:pPr>
-    </w:p>
-  </w:footnote>
-  <w:footnote w:id="3">
-    <w:p>
-      <w:pPr>
-        <w:pStyle w:val="a7"/>
-        <w:ind w:firstLineChars="200" w:firstLine="400"/>
-      </w:pPr>
-      <w:r>
-        <w:rPr>
-          <w:rStyle w:val="a9"/>
-          <w:sz w:val="20"/>
-          <w:szCs w:val="20"/>
-        </w:rPr>
-        <w:footnoteRef/>
-      </w:r>
-      <w:r>
-        <w:rPr>
-          <w:rStyle w:val="a9"/>
-          <w:sz w:val="20"/>
-          <w:szCs w:val="20"/>
-        </w:rPr>
-        <w:t xml:space="preserve"> </w:t>
+        <w:t>,</w:t>
       </w:r>
       <w:r>
         <w:rPr>
@@ -1621,26 +1886,16 @@
           <w:szCs w:val="20"/>
           <w:shd w:val="clear" w:color="auto" w:fill="FFFFFF"/>
         </w:rPr>
-        <w:t>Swift</w:t>
-      </w:r>
-      <w:r>
-        <w:rPr>
-          <w:rFonts w:ascii="Times New Roman" w:hAnsi="Times New Roman" w:cs="Times New Roman" w:hint="eastAsia"/>
-          <w:color w:val="333333"/>
-          <w:sz w:val="20"/>
-          <w:szCs w:val="20"/>
-          <w:shd w:val="clear" w:color="auto" w:fill="FFFFFF"/>
-        </w:rPr>
-        <w:t>, 145-146.</w:t>
+        <w:t xml:space="preserve"> 139.</w:t>
       </w:r>
     </w:p>
   </w:footnote>
-  <w:footnote w:id="4">
-    <w:p>
-      <w:pPr>
-        <w:widowControl/>
+  <w:footnote w:id="5">
+    <w:p>
+      <w:pPr>
+        <w:pStyle w:val="a7"/>
+        <w:snapToGrid/>
         <w:ind w:firstLineChars="200" w:firstLine="400"/>
-        <w:jc w:val="left"/>
         <w:rPr>
           <w:rFonts w:ascii="Times New Roman" w:eastAsia="宋体" w:hAnsi="Times New Roman" w:cs="Times New Roman"/>
           <w:kern w:val="0"/>
@@ -1652,6 +1907,7 @@
       <w:r>
         <w:rPr>
           <w:rStyle w:val="a9"/>
+          <w:rFonts w:ascii="Times New Roman" w:hAnsi="Times New Roman" w:cs="Times New Roman"/>
           <w:sz w:val="20"/>
           <w:szCs w:val="20"/>
         </w:rPr>
@@ -1659,7 +1915,9 @@
       </w:r>
       <w:r>
         <w:rPr>
-          <w:rFonts w:hint="eastAsia"/>
+          <w:rFonts w:ascii="Times New Roman" w:hAnsi="Times New Roman" w:cs="Times New Roman"/>
+          <w:sz w:val="20"/>
+          <w:szCs w:val="20"/>
         </w:rPr>
         <w:t xml:space="preserve"> </w:t>
       </w:r>
@@ -1671,7 +1929,50 @@
           <w:szCs w:val="20"/>
           <w14:ligatures w14:val="none"/>
         </w:rPr>
-        <w:t>J. Leeds</w:t>
+        <w:t>Terry Eagleton, The Meaning of Life: A Very Short Introduction (Oxford: Oxford University Press, 2008), 61.</w:t>
+      </w:r>
+    </w:p>
+    <w:p>
+      <w:pPr>
+        <w:pStyle w:val="a7"/>
+        <w:snapToGrid/>
+        <w:ind w:firstLineChars="200" w:firstLine="400"/>
+        <w:rPr>
+          <w:rFonts w:ascii="Times New Roman" w:hAnsi="Times New Roman" w:cs="Times New Roman"/>
+          <w:sz w:val="20"/>
+          <w:szCs w:val="20"/>
+        </w:rPr>
+      </w:pPr>
+    </w:p>
+  </w:footnote>
+  <w:footnote w:id="6">
+    <w:p>
+      <w:pPr>
+        <w:pStyle w:val="a7"/>
+        <w:snapToGrid/>
+        <w:ind w:firstLineChars="200" w:firstLine="400"/>
+        <w:rPr>
+          <w:rFonts w:ascii="Times New Roman" w:hAnsi="Times New Roman" w:cs="Times New Roman"/>
+          <w:sz w:val="20"/>
+          <w:szCs w:val="20"/>
+        </w:rPr>
+      </w:pPr>
+      <w:r>
+        <w:rPr>
+          <w:rStyle w:val="a9"/>
+          <w:rFonts w:ascii="Times New Roman" w:hAnsi="Times New Roman" w:cs="Times New Roman"/>
+          <w:sz w:val="20"/>
+          <w:szCs w:val="20"/>
+        </w:rPr>
+        <w:footnoteRef/>
+      </w:r>
+      <w:r>
+        <w:rPr>
+          <w:rFonts w:ascii="Times New Roman" w:hAnsi="Times New Roman" w:cs="Times New Roman"/>
+          <w:sz w:val="20"/>
+          <w:szCs w:val="20"/>
+        </w:rPr>
+        <w:t xml:space="preserve"> </w:t>
       </w:r>
       <w:r>
         <w:rPr>
@@ -1681,364 +1982,7 @@
           <w:szCs w:val="20"/>
           <w14:ligatures w14:val="none"/>
         </w:rPr>
-        <w:t xml:space="preserve"> </w:t>
-      </w:r>
-      <w:r>
-        <w:rPr>
-          <w:rFonts w:ascii="Times New Roman" w:eastAsia="宋体" w:hAnsi="Times New Roman" w:cs="Times New Roman"/>
-          <w:kern w:val="0"/>
-          <w:sz w:val="20"/>
-          <w:szCs w:val="20"/>
-          <w14:ligatures w14:val="none"/>
-        </w:rPr>
-        <w:t>Barroll</w:t>
-      </w:r>
-      <w:r>
-        <w:rPr>
-          <w:rFonts w:ascii="Times New Roman" w:eastAsia="宋体" w:hAnsi="Times New Roman" w:cs="Times New Roman"/>
-          <w:kern w:val="0"/>
-          <w:sz w:val="20"/>
-          <w:szCs w:val="20"/>
-          <w14:ligatures w14:val="none"/>
-        </w:rPr>
-        <w:t xml:space="preserve">. “Gulliver and the Struldbruggs.” </w:t>
-      </w:r>
-      <w:r>
-        <w:rPr>
-          <w:rFonts w:ascii="Times New Roman" w:eastAsia="宋体" w:hAnsi="Times New Roman" w:cs="Times New Roman"/>
-          <w:i/>
-          <w:iCs/>
-          <w:kern w:val="0"/>
-          <w:sz w:val="20"/>
-          <w:szCs w:val="20"/>
-          <w14:ligatures w14:val="none"/>
-        </w:rPr>
-        <w:t>PMLA</w:t>
-      </w:r>
-      <w:r>
-        <w:rPr>
-          <w:rFonts w:ascii="Times New Roman" w:eastAsia="宋体" w:hAnsi="Times New Roman" w:cs="Times New Roman"/>
-          <w:kern w:val="0"/>
-          <w:sz w:val="20"/>
-          <w:szCs w:val="20"/>
-          <w14:ligatures w14:val="none"/>
-        </w:rPr>
-        <w:t xml:space="preserve"> 73, no. 1 (1958): 4</w:t>
-      </w:r>
-      <w:r>
-        <w:rPr>
-          <w:rFonts w:ascii="Times New Roman" w:eastAsia="宋体" w:hAnsi="Times New Roman" w:cs="Times New Roman" w:hint="eastAsia"/>
-          <w:kern w:val="0"/>
-          <w:sz w:val="20"/>
-          <w:szCs w:val="20"/>
-          <w14:ligatures w14:val="none"/>
-        </w:rPr>
-        <w:t>4.</w:t>
-      </w:r>
-      <w:hyperlink r:id="rId2" w:history="1">
-        <w:r>
-          <w:rPr>
-            <w:rStyle w:val="aa"/>
-            <w:rFonts w:ascii="Times New Roman" w:eastAsia="宋体" w:hAnsi="Times New Roman" w:cs="Times New Roman"/>
-            <w:kern w:val="0"/>
-            <w:sz w:val="20"/>
-            <w:szCs w:val="20"/>
-            <w14:ligatures w14:val="none"/>
-          </w:rPr>
-          <w:t>https://doi.org/10.2307/460274</w:t>
-        </w:r>
-      </w:hyperlink>
-      <w:r>
-        <w:rPr>
-          <w:rFonts w:ascii="Times New Roman" w:eastAsia="宋体" w:hAnsi="Times New Roman" w:cs="Times New Roman"/>
-          <w:kern w:val="0"/>
-          <w:sz w:val="20"/>
-          <w:szCs w:val="20"/>
-          <w14:ligatures w14:val="none"/>
-        </w:rPr>
-        <w:t>.</w:t>
-      </w:r>
-    </w:p>
-    <w:p>
-      <w:pPr>
-        <w:widowControl/>
-        <w:ind w:firstLineChars="200" w:firstLine="400"/>
-        <w:jc w:val="left"/>
-        <w:rPr>
-          <w:rFonts w:ascii="宋体" w:eastAsia="宋体" w:hAnsi="宋体" w:cs="宋体"/>
-          <w:kern w:val="0"/>
-          <w:sz w:val="20"/>
-          <w:szCs w:val="20"/>
-          <w14:ligatures w14:val="none"/>
-        </w:rPr>
-      </w:pPr>
-    </w:p>
-  </w:footnote>
-  <w:footnote w:id="5">
-    <w:p>
-      <w:pPr>
-        <w:ind w:firstLineChars="200" w:firstLine="420"/>
-        <w:rPr>
-          <w:rStyle w:val="aa"/>
-          <w:rFonts w:ascii="Times New Roman" w:eastAsia="宋体" w:hAnsi="Times New Roman" w:cs="Times New Roman"/>
-          <w:kern w:val="0"/>
-          <w:sz w:val="20"/>
-          <w:szCs w:val="20"/>
-          <w14:ligatures w14:val="none"/>
-        </w:rPr>
-      </w:pPr>
-      <w:r>
-        <w:rPr>
-          <w:rStyle w:val="a9"/>
-        </w:rPr>
-        <w:footnoteRef/>
-      </w:r>
-      <w:r>
-        <w:t xml:space="preserve"> </w:t>
-      </w:r>
-      <w:r>
-        <w:rPr>
-          <w:rFonts w:ascii="Times New Roman" w:hAnsi="Times New Roman" w:cs="Times New Roman"/>
-          <w:color w:val="333333"/>
-          <w:sz w:val="20"/>
-          <w:szCs w:val="21"/>
-          <w:shd w:val="clear" w:color="auto" w:fill="FFFFFF"/>
-        </w:rPr>
-        <w:t>Jonathan</w:t>
-      </w:r>
-      <w:r>
-        <w:rPr>
-          <w:rFonts w:ascii="Times New Roman" w:hAnsi="Times New Roman" w:cs="Times New Roman" w:hint="eastAsia"/>
-          <w:color w:val="333333"/>
-          <w:sz w:val="20"/>
-          <w:szCs w:val="21"/>
-          <w:shd w:val="clear" w:color="auto" w:fill="FFFFFF"/>
-        </w:rPr>
-        <w:t xml:space="preserve"> </w:t>
-      </w:r>
-      <w:r>
-        <w:rPr>
-          <w:rFonts w:ascii="Times New Roman" w:hAnsi="Times New Roman" w:cs="Times New Roman"/>
-          <w:color w:val="333333"/>
-          <w:sz w:val="20"/>
-          <w:szCs w:val="21"/>
-          <w:shd w:val="clear" w:color="auto" w:fill="FFFFFF"/>
-        </w:rPr>
-        <w:t>Swift</w:t>
-      </w:r>
-      <w:r>
-        <w:rPr>
-          <w:rFonts w:ascii="Times New Roman" w:hAnsi="Times New Roman" w:cs="Times New Roman" w:hint="eastAsia"/>
-          <w:color w:val="333333"/>
-          <w:sz w:val="20"/>
-          <w:szCs w:val="21"/>
-          <w:shd w:val="clear" w:color="auto" w:fill="FFFFFF"/>
-        </w:rPr>
-        <w:t>,</w:t>
-      </w:r>
-      <w:r>
-        <w:rPr>
-          <w:rFonts w:ascii="Times New Roman" w:hAnsi="Times New Roman" w:cs="Times New Roman"/>
-          <w:color w:val="333333"/>
-          <w:sz w:val="20"/>
-          <w:szCs w:val="21"/>
-          <w:shd w:val="clear" w:color="auto" w:fill="FFFFFF"/>
-        </w:rPr>
-        <w:t xml:space="preserve"> </w:t>
-      </w:r>
-      <w:r>
-        <w:rPr>
-          <w:rFonts w:ascii="Times New Roman" w:hAnsi="Times New Roman" w:cs="Times New Roman"/>
-          <w:i/>
-          <w:iCs/>
-          <w:color w:val="333333"/>
-          <w:sz w:val="20"/>
-          <w:szCs w:val="21"/>
-          <w:shd w:val="clear" w:color="auto" w:fill="FFFFFF"/>
-        </w:rPr>
-        <w:t>Travels into Several Remote Nations of the World: In Four Parts. By Lemuel Gulliver, First a Surgeon, and Then a Captain of Several Ships</w:t>
-      </w:r>
-      <w:r>
-        <w:rPr>
-          <w:rFonts w:ascii="Times New Roman" w:hAnsi="Times New Roman" w:cs="Times New Roman"/>
-          <w:color w:val="333333"/>
-          <w:sz w:val="20"/>
-          <w:szCs w:val="21"/>
-          <w:shd w:val="clear" w:color="auto" w:fill="FFFFFF"/>
-        </w:rPr>
-        <w:t>, vol. 2, 13</w:t>
-      </w:r>
-      <w:r>
-        <w:rPr>
-          <w:rFonts w:ascii="Times New Roman" w:hAnsi="Times New Roman" w:cs="Times New Roman" w:hint="eastAsia"/>
-          <w:color w:val="333333"/>
-          <w:sz w:val="20"/>
-          <w:szCs w:val="21"/>
-          <w:shd w:val="clear" w:color="auto" w:fill="FFFFFF"/>
-        </w:rPr>
-        <w:t>9</w:t>
-      </w:r>
-      <w:r>
-        <w:rPr>
-          <w:rFonts w:ascii="Times New Roman" w:hAnsi="Times New Roman" w:cs="Times New Roman"/>
-          <w:color w:val="333333"/>
-          <w:sz w:val="20"/>
-          <w:szCs w:val="21"/>
-          <w:shd w:val="clear" w:color="auto" w:fill="FFFFFF"/>
-        </w:rPr>
-        <w:t>. London: Printed for Benj. Motte, at the Middle Temple-Gate in Fleet-Street, 1726. Eighteenth Century Collections Online.</w:t>
-      </w:r>
-      <w:hyperlink r:id="rId3" w:history="1">
-        <w:r>
-          <w:rPr>
-            <w:rStyle w:val="aa"/>
-            <w:rFonts w:ascii="Times New Roman" w:eastAsia="宋体" w:hAnsi="Times New Roman" w:cs="Times New Roman"/>
-            <w:kern w:val="0"/>
-            <w:sz w:val="20"/>
-            <w:szCs w:val="20"/>
-            <w14:ligatures w14:val="none"/>
-          </w:rPr>
-          <w:t>https://link.gale.com/apps/doc/CW0109096271/ECCO?u=cnshtu&amp;sid=bookmark-ECCO&amp;xid=49c29ea7&amp;pg=147</w:t>
-        </w:r>
-      </w:hyperlink>
-      <w:r>
-        <w:rPr>
-          <w:rStyle w:val="aa"/>
-          <w:rFonts w:ascii="Times New Roman" w:eastAsia="宋体" w:hAnsi="Times New Roman" w:cs="Times New Roman"/>
-          <w:kern w:val="0"/>
-          <w:sz w:val="20"/>
-          <w:szCs w:val="20"/>
-          <w14:ligatures w14:val="none"/>
-        </w:rPr>
-        <w:t>.</w:t>
-      </w:r>
-    </w:p>
-    <w:p>
-      <w:pPr>
-        <w:pStyle w:val="a7"/>
-        <w:ind w:firstLineChars="200" w:firstLine="400"/>
-        <w:rPr>
-          <w:sz w:val="20"/>
-          <w:szCs w:val="20"/>
-        </w:rPr>
-      </w:pPr>
-    </w:p>
-  </w:footnote>
-  <w:footnote w:id="6">
-    <w:p>
-      <w:pPr>
-        <w:pStyle w:val="a7"/>
-        <w:ind w:firstLineChars="200" w:firstLine="400"/>
-      </w:pPr>
-      <w:r>
-        <w:rPr>
-          <w:rStyle w:val="a9"/>
-          <w:sz w:val="20"/>
-          <w:szCs w:val="20"/>
-        </w:rPr>
-        <w:footnoteRef/>
-      </w:r>
-      <w:r>
-        <w:rPr>
-          <w:sz w:val="20"/>
-          <w:szCs w:val="20"/>
-        </w:rPr>
-        <w:t xml:space="preserve"> </w:t>
-      </w:r>
-      <w:r>
-        <w:rPr>
-          <w:rFonts w:ascii="Times New Roman" w:eastAsia="宋体" w:hAnsi="Times New Roman" w:cs="Times New Roman"/>
-          <w:kern w:val="0"/>
-          <w:sz w:val="20"/>
-          <w:szCs w:val="20"/>
-          <w14:ligatures w14:val="none"/>
-        </w:rPr>
-        <w:t>J. Leeds</w:t>
-      </w:r>
-      <w:r>
-        <w:rPr>
-          <w:rFonts w:ascii="Times New Roman" w:eastAsia="宋体" w:hAnsi="Times New Roman" w:cs="Times New Roman"/>
-          <w:kern w:val="0"/>
-          <w:sz w:val="20"/>
-          <w:szCs w:val="20"/>
-          <w14:ligatures w14:val="none"/>
-        </w:rPr>
-        <w:t xml:space="preserve"> </w:t>
-      </w:r>
-      <w:r>
-        <w:rPr>
-          <w:rFonts w:ascii="Times New Roman" w:eastAsia="宋体" w:hAnsi="Times New Roman" w:cs="Times New Roman"/>
-          <w:kern w:val="0"/>
-          <w:sz w:val="20"/>
-          <w:szCs w:val="20"/>
-          <w14:ligatures w14:val="none"/>
-        </w:rPr>
-        <w:t>Barroll</w:t>
-      </w:r>
-      <w:r>
-        <w:rPr>
-          <w:rFonts w:ascii="Times New Roman" w:eastAsia="宋体" w:hAnsi="Times New Roman" w:cs="Times New Roman"/>
-          <w:kern w:val="0"/>
-          <w:sz w:val="20"/>
-          <w:szCs w:val="20"/>
-          <w14:ligatures w14:val="none"/>
-        </w:rPr>
-        <w:t xml:space="preserve">. “Gulliver and the Struldbruggs.” </w:t>
-      </w:r>
-      <w:r>
-        <w:rPr>
-          <w:rFonts w:ascii="Times New Roman" w:eastAsia="宋体" w:hAnsi="Times New Roman" w:cs="Times New Roman"/>
-          <w:i/>
-          <w:iCs/>
-          <w:kern w:val="0"/>
-          <w:sz w:val="20"/>
-          <w:szCs w:val="20"/>
-          <w14:ligatures w14:val="none"/>
-        </w:rPr>
-        <w:t>PMLA</w:t>
-      </w:r>
-      <w:r>
-        <w:rPr>
-          <w:rFonts w:ascii="Times New Roman" w:eastAsia="宋体" w:hAnsi="Times New Roman" w:cs="Times New Roman"/>
-          <w:kern w:val="0"/>
-          <w:sz w:val="20"/>
-          <w:szCs w:val="20"/>
-          <w14:ligatures w14:val="none"/>
-        </w:rPr>
-        <w:t xml:space="preserve"> 73, no. 1 (1958): 4</w:t>
-      </w:r>
-      <w:r>
-        <w:rPr>
-          <w:rFonts w:ascii="Times New Roman" w:eastAsia="宋体" w:hAnsi="Times New Roman" w:cs="Times New Roman" w:hint="eastAsia"/>
-          <w:kern w:val="0"/>
-          <w:sz w:val="20"/>
-          <w:szCs w:val="20"/>
-          <w14:ligatures w14:val="none"/>
-        </w:rPr>
-        <w:t>4.</w:t>
-      </w:r>
-      <w:hyperlink r:id="rId4" w:history="1">
-        <w:r>
-          <w:rPr>
-            <w:rStyle w:val="aa"/>
-            <w:rFonts w:ascii="Times New Roman" w:eastAsia="宋体" w:hAnsi="Times New Roman" w:cs="Times New Roman"/>
-            <w:kern w:val="0"/>
-            <w:sz w:val="20"/>
-            <w:szCs w:val="20"/>
-            <w14:ligatures w14:val="none"/>
-          </w:rPr>
-          <w:t>https://doi.org/10.2307/460274</w:t>
-        </w:r>
-      </w:hyperlink>
-      <w:r>
-        <w:rPr>
-          <w:rFonts w:ascii="Times New Roman" w:eastAsia="宋体" w:hAnsi="Times New Roman" w:cs="Times New Roman"/>
-          <w:kern w:val="0"/>
-          <w:sz w:val="20"/>
-          <w:szCs w:val="20"/>
-          <w14:ligatures w14:val="none"/>
-        </w:rPr>
-        <w:t>.</w:t>
+        <w:t>Eagleton, 61.</w:t>
       </w:r>
     </w:p>
   </w:footnote>
@@ -3171,6 +3115,13 @@
       <w:szCs w:val="18"/>
     </w:rPr>
   </w:style>
+  <w:style w:type="paragraph" w:styleId="af2">
+    <w:name w:val="Revision"/>
+    <w:hidden/>
+    <w:uiPriority w:val="99"/>
+    <w:semiHidden/>
+    <w:rsid w:val="00A72F8B"/>
+  </w:style>
 </w:styles>
 </file>
 

</xml_diff>